<commit_message>
Wrong date in manual changelog (fail).
</commit_message>
<xml_diff>
--- a/docs/hapi-reference-manual.docx
+++ b/docs/hapi-reference-manual.docx
@@ -295,7 +295,19 @@
                     <w:rPr>
                       <w:b/>
                     </w:rPr>
-                    <w:t xml:space="preserve"> - 2010-06-19:</w:t>
+                    <w:t xml:space="preserve"> - 201</w:t>
+                  </w:r>
+                  <w:r>
+                    <w:rPr>
+                      <w:b/>
+                    </w:rPr>
+                    <w:t>1</w:t>
+                  </w:r>
+                  <w:r>
+                    <w:rPr>
+                      <w:b/>
+                    </w:rPr>
+                    <w:t>-06-19:</w:t>
                   </w:r>
                   <w:r>
                     <w:t xml:space="preserve"> First version.</w:t>
@@ -14009,7 +14021,7 @@
           <w:sz w:val="22"/>
           <w:szCs w:val="22"/>
         </w:rPr>
-        <w:t>23</w:t>
+        <w:t>2</w:t>
       </w:r>
     </w:fldSimple>
     <w:r>

</xml_diff>

<commit_message>
Small changes to reference manual.
</commit_message>
<xml_diff>
--- a/docs/hapi-reference-manual.docx
+++ b/docs/hapi-reference-manual.docx
@@ -45,7 +45,7 @@
                         </pic:cNvPicPr>
                       </pic:nvPicPr>
                       <pic:blipFill>
-                        <a:blip r:embed="rId5"/>
+                        <a:blip r:embed="rId6"/>
                         <a:srcRect/>
                         <a:stretch>
                           <a:fillRect/>
@@ -248,7 +248,7 @@
           <w:noProof/>
         </w:rPr>
         <w:pict>
-          <v:shape id="_x0000_s1072" type="#_x0000_t202" style="position:absolute;margin-left:-18pt;margin-top:488.6pt;width:486.75pt;height:90pt;z-index:251666432;mso-wrap-edited:f;mso-position-horizontal:absolute;mso-position-vertical:absolute" wrapcoords="0 0 21600 0 21600 21600 0 21600 0 0" filled="f" stroked="f">
+          <v:shape id="_x0000_s1072" type="#_x0000_t202" style="position:absolute;margin-left:-18.75pt;margin-top:434.6pt;width:486.75pt;height:162pt;z-index:251666432;mso-wrap-edited:f;mso-position-horizontal:absolute;mso-position-vertical:absolute" wrapcoords="0 0 21600 0 21600 21600 0 21600 0 0" filled="f" stroked="f">
             <v:fill o:detectmouseclick="t"/>
             <v:textbox inset=",7.2pt,,7.2pt">
               <w:txbxContent>
@@ -309,8 +309,107 @@
                     </w:rPr>
                     <w:t>-06-19:</w:t>
                   </w:r>
+                </w:p>
+                <w:p>
                   <w:r>
-                    <w:t xml:space="preserve"> First version.</w:t>
+                    <w:t xml:space="preserve">  </w:t>
+                  </w:r>
+                  <w:r>
+                    <w:t>First version.</w:t>
+                  </w:r>
+                </w:p>
+                <w:p>
+                  <w:pPr>
+                    <w:rPr>
+                      <w:b/>
+                    </w:rPr>
+                  </w:pPr>
+                  <w:r>
+                    <w:rPr>
+                      <w:b/>
+                    </w:rPr>
+                    <w:t>v1.1 - 2011-08-01:</w:t>
+                  </w:r>
+                </w:p>
+                <w:p>
+                  <w:pPr>
+                    <w:pStyle w:val="ListParagraph"/>
+                    <w:numPr>
+                      <w:ilvl w:val="0"/>
+                      <w:numId w:val="1"/>
+                    </w:numPr>
+                  </w:pPr>
+                  <w:r>
+                    <w:t xml:space="preserve">Fixed description of </w:t>
+                  </w:r>
+                  <w:r>
+                    <w:rPr>
+                      <w:rStyle w:val="url"/>
+                    </w:rPr>
+                    <w:t>descrN</w:t>
+                  </w:r>
+                  <w:r>
+                    <w:t xml:space="preserve"> response parameter </w:t>
+                  </w:r>
+                  <w:r>
+                    <w:t>from</w:t>
+                  </w:r>
+                  <w:r>
+                    <w:t xml:space="preserve"> </w:t>
+                  </w:r>
+                  <w:r>
+                    <w:rPr>
+                      <w:rStyle w:val="method"/>
+                    </w:rPr>
+                    <w:t>Games</w:t>
+                  </w:r>
+                  <w:r>
+                    <w:t xml:space="preserve"> method</w:t>
+                  </w:r>
+                </w:p>
+                <w:p>
+                  <w:pPr>
+                    <w:pStyle w:val="ListParagraph"/>
+                    <w:numPr>
+                      <w:ilvl w:val="0"/>
+                      <w:numId w:val="1"/>
+                    </w:numPr>
+                  </w:pPr>
+                  <w:r>
+                    <w:rPr>
+                      <w:rStyle w:val="url"/>
+                    </w:rPr>
+                    <w:t>lastincome</w:t>
+                  </w:r>
+                  <w:r>
+                    <w:t xml:space="preserve"> response parameter </w:t>
+                  </w:r>
+                  <w:r>
+                    <w:t>from</w:t>
+                  </w:r>
+                  <w:r>
+                    <w:t xml:space="preserve"> </w:t>
+                  </w:r>
+                  <w:r>
+                    <w:rPr>
+                      <w:rStyle w:val="method"/>
+                    </w:rPr>
+                    <w:t>PlayerInfo</w:t>
+                  </w:r>
+                  <w:r>
+                    <w:t xml:space="preserve"> method does not include lord withholdings</w:t>
+                  </w:r>
+                </w:p>
+                <w:p>
+                  <w:pPr>
+                    <w:pStyle w:val="ListParagraph"/>
+                    <w:numPr>
+                      <w:ilvl w:val="0"/>
+                      <w:numId w:val="1"/>
+                    </w:numPr>
+                  </w:pPr>
+                  <w:r>
+                    <w:t>“nrj” stands for “energy” -.-</w:t>
                   </w:r>
                 </w:p>
               </w:txbxContent>
@@ -474,7 +573,7 @@
             <w:rPr>
               <w:noProof/>
             </w:rPr>
-            <w:instrText xml:space="preserve"> PAGEREF _Toc170134010 \h </w:instrText>
+            <w:instrText xml:space="preserve"> PAGEREF _Toc173852350 \h </w:instrText>
           </w:r>
           <w:r>
             <w:rPr>
@@ -536,7 +635,7 @@
             <w:rPr>
               <w:noProof/>
             </w:rPr>
-            <w:instrText xml:space="preserve"> PAGEREF _Toc170134011 \h </w:instrText>
+            <w:instrText xml:space="preserve"> PAGEREF _Toc173852351 \h </w:instrText>
           </w:r>
           <w:r>
             <w:rPr>
@@ -598,7 +697,7 @@
             <w:rPr>
               <w:noProof/>
             </w:rPr>
-            <w:instrText xml:space="preserve"> PAGEREF _Toc170134012 \h </w:instrText>
+            <w:instrText xml:space="preserve"> PAGEREF _Toc173852352 \h </w:instrText>
           </w:r>
           <w:r>
             <w:rPr>
@@ -659,7 +758,7 @@
             <w:rPr>
               <w:noProof/>
             </w:rPr>
-            <w:instrText xml:space="preserve"> PAGEREF _Toc170134013 \h </w:instrText>
+            <w:instrText xml:space="preserve"> PAGEREF _Toc173852353 \h </w:instrText>
           </w:r>
           <w:r>
             <w:rPr>
@@ -720,7 +819,7 @@
             <w:rPr>
               <w:noProof/>
             </w:rPr>
-            <w:instrText xml:space="preserve"> PAGEREF _Toc170134014 \h </w:instrText>
+            <w:instrText xml:space="preserve"> PAGEREF _Toc173852354 \h </w:instrText>
           </w:r>
           <w:r>
             <w:rPr>
@@ -781,7 +880,7 @@
             <w:rPr>
               <w:noProof/>
             </w:rPr>
-            <w:instrText xml:space="preserve"> PAGEREF _Toc170134015 \h </w:instrText>
+            <w:instrText xml:space="preserve"> PAGEREF _Toc173852355 \h </w:instrText>
           </w:r>
           <w:r>
             <w:rPr>
@@ -842,7 +941,7 @@
             <w:rPr>
               <w:noProof/>
             </w:rPr>
-            <w:instrText xml:space="preserve"> PAGEREF _Toc170134016 \h </w:instrText>
+            <w:instrText xml:space="preserve"> PAGEREF _Toc173852356 \h </w:instrText>
           </w:r>
           <w:r>
             <w:rPr>
@@ -903,7 +1002,7 @@
             <w:rPr>
               <w:noProof/>
             </w:rPr>
-            <w:instrText xml:space="preserve"> PAGEREF _Toc170134017 \h </w:instrText>
+            <w:instrText xml:space="preserve"> PAGEREF _Toc173852357 \h </w:instrText>
           </w:r>
           <w:r>
             <w:rPr>
@@ -964,7 +1063,7 @@
             <w:rPr>
               <w:noProof/>
             </w:rPr>
-            <w:instrText xml:space="preserve"> PAGEREF _Toc170134018 \h </w:instrText>
+            <w:instrText xml:space="preserve"> PAGEREF _Toc173852358 \h </w:instrText>
           </w:r>
           <w:r>
             <w:rPr>
@@ -1024,7 +1123,7 @@
             <w:rPr>
               <w:noProof/>
             </w:rPr>
-            <w:instrText xml:space="preserve"> PAGEREF _Toc170134019 \h </w:instrText>
+            <w:instrText xml:space="preserve"> PAGEREF _Toc173852359 \h </w:instrText>
           </w:r>
           <w:r>
             <w:rPr>
@@ -1084,7 +1183,7 @@
             <w:rPr>
               <w:noProof/>
             </w:rPr>
-            <w:instrText xml:space="preserve"> PAGEREF _Toc170134020 \h </w:instrText>
+            <w:instrText xml:space="preserve"> PAGEREF _Toc173852360 \h </w:instrText>
           </w:r>
           <w:r>
             <w:rPr>
@@ -1146,7 +1245,7 @@
             <w:rPr>
               <w:noProof/>
             </w:rPr>
-            <w:instrText xml:space="preserve"> PAGEREF _Toc170134021 \h </w:instrText>
+            <w:instrText xml:space="preserve"> PAGEREF _Toc173852361 \h </w:instrText>
           </w:r>
           <w:r>
             <w:rPr>
@@ -1207,7 +1306,7 @@
             <w:rPr>
               <w:noProof/>
             </w:rPr>
-            <w:instrText xml:space="preserve"> PAGEREF _Toc170134022 \h </w:instrText>
+            <w:instrText xml:space="preserve"> PAGEREF _Toc173852362 \h </w:instrText>
           </w:r>
           <w:r>
             <w:rPr>
@@ -1268,7 +1367,7 @@
             <w:rPr>
               <w:noProof/>
             </w:rPr>
-            <w:instrText xml:space="preserve"> PAGEREF _Toc170134023 \h </w:instrText>
+            <w:instrText xml:space="preserve"> PAGEREF _Toc173852363 \h </w:instrText>
           </w:r>
           <w:r>
             <w:rPr>
@@ -1329,7 +1428,7 @@
             <w:rPr>
               <w:noProof/>
             </w:rPr>
-            <w:instrText xml:space="preserve"> PAGEREF _Toc170134024 \h </w:instrText>
+            <w:instrText xml:space="preserve"> PAGEREF _Toc173852364 \h </w:instrText>
           </w:r>
           <w:r>
             <w:rPr>
@@ -1390,7 +1489,7 @@
             <w:rPr>
               <w:noProof/>
             </w:rPr>
-            <w:instrText xml:space="preserve"> PAGEREF _Toc170134025 \h </w:instrText>
+            <w:instrText xml:space="preserve"> PAGEREF _Toc173852365 \h </w:instrText>
           </w:r>
           <w:r>
             <w:rPr>
@@ -1452,7 +1551,7 @@
             <w:rPr>
               <w:noProof/>
             </w:rPr>
-            <w:instrText xml:space="preserve"> PAGEREF _Toc170134026 \h </w:instrText>
+            <w:instrText xml:space="preserve"> PAGEREF _Toc173852366 \h </w:instrText>
           </w:r>
           <w:r>
             <w:rPr>
@@ -1514,7 +1613,7 @@
             <w:rPr>
               <w:noProof/>
             </w:rPr>
-            <w:instrText xml:space="preserve"> PAGEREF _Toc170134027 \h </w:instrText>
+            <w:instrText xml:space="preserve"> PAGEREF _Toc173852367 \h </w:instrText>
           </w:r>
           <w:r>
             <w:rPr>
@@ -1576,7 +1675,7 @@
             <w:rPr>
               <w:noProof/>
             </w:rPr>
-            <w:instrText xml:space="preserve"> PAGEREF _Toc170134028 \h </w:instrText>
+            <w:instrText xml:space="preserve"> PAGEREF _Toc173852368 \h </w:instrText>
           </w:r>
           <w:r>
             <w:rPr>
@@ -1638,7 +1737,7 @@
             <w:rPr>
               <w:noProof/>
             </w:rPr>
-            <w:instrText xml:space="preserve"> PAGEREF _Toc170134029 \h </w:instrText>
+            <w:instrText xml:space="preserve"> PAGEREF _Toc173852369 \h </w:instrText>
           </w:r>
           <w:r>
             <w:rPr>
@@ -1700,7 +1799,7 @@
             <w:rPr>
               <w:noProof/>
             </w:rPr>
-            <w:instrText xml:space="preserve"> PAGEREF _Toc170134030 \h </w:instrText>
+            <w:instrText xml:space="preserve"> PAGEREF _Toc173852370 \h </w:instrText>
           </w:r>
           <w:r>
             <w:rPr>
@@ -1717,7 +1816,7 @@
             <w:rPr>
               <w:noProof/>
             </w:rPr>
-            <w:t>13</w:t>
+            <w:t>12</w:t>
           </w:r>
           <w:r>
             <w:rPr>
@@ -1762,7 +1861,7 @@
             <w:rPr>
               <w:noProof/>
             </w:rPr>
-            <w:instrText xml:space="preserve"> PAGEREF _Toc170134031 \h </w:instrText>
+            <w:instrText xml:space="preserve"> PAGEREF _Toc173852371 \h </w:instrText>
           </w:r>
           <w:r>
             <w:rPr>
@@ -1824,7 +1923,7 @@
             <w:rPr>
               <w:noProof/>
             </w:rPr>
-            <w:instrText xml:space="preserve"> PAGEREF _Toc170134032 \h </w:instrText>
+            <w:instrText xml:space="preserve"> PAGEREF _Toc173852372 \h </w:instrText>
           </w:r>
           <w:r>
             <w:rPr>
@@ -1886,7 +1985,7 @@
             <w:rPr>
               <w:noProof/>
             </w:rPr>
-            <w:instrText xml:space="preserve"> PAGEREF _Toc170134033 \h </w:instrText>
+            <w:instrText xml:space="preserve"> PAGEREF _Toc173852373 \h </w:instrText>
           </w:r>
           <w:r>
             <w:rPr>
@@ -1948,7 +2047,7 @@
             <w:rPr>
               <w:noProof/>
             </w:rPr>
-            <w:instrText xml:space="preserve"> PAGEREF _Toc170134034 \h </w:instrText>
+            <w:instrText xml:space="preserve"> PAGEREF _Toc173852374 \h </w:instrText>
           </w:r>
           <w:r>
             <w:rPr>
@@ -2009,7 +2108,7 @@
             <w:rPr>
               <w:noProof/>
             </w:rPr>
-            <w:instrText xml:space="preserve"> PAGEREF _Toc170134035 \h </w:instrText>
+            <w:instrText xml:space="preserve"> PAGEREF _Toc173852375 \h </w:instrText>
           </w:r>
           <w:r>
             <w:rPr>
@@ -2070,7 +2169,7 @@
             <w:rPr>
               <w:noProof/>
             </w:rPr>
-            <w:instrText xml:space="preserve"> PAGEREF _Toc170134036 \h </w:instrText>
+            <w:instrText xml:space="preserve"> PAGEREF _Toc173852376 \h </w:instrText>
           </w:r>
           <w:r>
             <w:rPr>
@@ -2131,7 +2230,7 @@
             <w:rPr>
               <w:noProof/>
             </w:rPr>
-            <w:instrText xml:space="preserve"> PAGEREF _Toc170134037 \h </w:instrText>
+            <w:instrText xml:space="preserve"> PAGEREF _Toc173852377 \h </w:instrText>
           </w:r>
           <w:r>
             <w:rPr>
@@ -2193,7 +2292,7 @@
             <w:rPr>
               <w:noProof/>
             </w:rPr>
-            <w:instrText xml:space="preserve"> PAGEREF _Toc170134038 \h </w:instrText>
+            <w:instrText xml:space="preserve"> PAGEREF _Toc173852378 \h </w:instrText>
           </w:r>
           <w:r>
             <w:rPr>
@@ -2255,7 +2354,7 @@
             <w:rPr>
               <w:noProof/>
             </w:rPr>
-            <w:instrText xml:space="preserve"> PAGEREF _Toc170134039 \h </w:instrText>
+            <w:instrText xml:space="preserve"> PAGEREF _Toc173852379 \h </w:instrText>
           </w:r>
           <w:r>
             <w:rPr>
@@ -2317,7 +2416,7 @@
             <w:rPr>
               <w:noProof/>
             </w:rPr>
-            <w:instrText xml:space="preserve"> PAGEREF _Toc170134040 \h </w:instrText>
+            <w:instrText xml:space="preserve"> PAGEREF _Toc173852380 \h </w:instrText>
           </w:r>
           <w:r>
             <w:rPr>
@@ -2379,7 +2478,7 @@
             <w:rPr>
               <w:noProof/>
             </w:rPr>
-            <w:instrText xml:space="preserve"> PAGEREF _Toc170134041 \h </w:instrText>
+            <w:instrText xml:space="preserve"> PAGEREF _Toc173852381 \h </w:instrText>
           </w:r>
           <w:r>
             <w:rPr>
@@ -2441,7 +2540,7 @@
             <w:rPr>
               <w:noProof/>
             </w:rPr>
-            <w:instrText xml:space="preserve"> PAGEREF _Toc170134042 \h </w:instrText>
+            <w:instrText xml:space="preserve"> PAGEREF _Toc173852382 \h </w:instrText>
           </w:r>
           <w:r>
             <w:rPr>
@@ -2501,7 +2600,7 @@
             <w:rPr>
               <w:noProof/>
             </w:rPr>
-            <w:instrText xml:space="preserve"> PAGEREF _Toc170134043 \h </w:instrText>
+            <w:instrText xml:space="preserve"> PAGEREF _Toc173852383 \h </w:instrText>
           </w:r>
           <w:r>
             <w:rPr>
@@ -2563,7 +2662,7 @@
             <w:rPr>
               <w:noProof/>
             </w:rPr>
-            <w:instrText xml:space="preserve"> PAGEREF _Toc170134044 \h </w:instrText>
+            <w:instrText xml:space="preserve"> PAGEREF _Toc173852384 \h </w:instrText>
           </w:r>
           <w:r>
             <w:rPr>
@@ -2625,7 +2724,7 @@
             <w:rPr>
               <w:noProof/>
             </w:rPr>
-            <w:instrText xml:space="preserve"> PAGEREF _Toc170134045 \h </w:instrText>
+            <w:instrText xml:space="preserve"> PAGEREF _Toc173852385 \h </w:instrText>
           </w:r>
           <w:r>
             <w:rPr>
@@ -2687,7 +2786,7 @@
             <w:rPr>
               <w:noProof/>
             </w:rPr>
-            <w:instrText xml:space="preserve"> PAGEREF _Toc170134046 \h </w:instrText>
+            <w:instrText xml:space="preserve"> PAGEREF _Toc173852386 \h </w:instrText>
           </w:r>
           <w:r>
             <w:rPr>
@@ -2749,7 +2848,7 @@
             <w:rPr>
               <w:noProof/>
             </w:rPr>
-            <w:instrText xml:space="preserve"> PAGEREF _Toc170134047 \h </w:instrText>
+            <w:instrText xml:space="preserve"> PAGEREF _Toc173852387 \h </w:instrText>
           </w:r>
           <w:r>
             <w:rPr>
@@ -2811,7 +2910,7 @@
             <w:rPr>
               <w:noProof/>
             </w:rPr>
-            <w:instrText xml:space="preserve"> PAGEREF _Toc170134048 \h </w:instrText>
+            <w:instrText xml:space="preserve"> PAGEREF _Toc173852388 \h </w:instrText>
           </w:r>
           <w:r>
             <w:rPr>
@@ -2873,7 +2972,7 @@
             <w:rPr>
               <w:noProof/>
             </w:rPr>
-            <w:instrText xml:space="preserve"> PAGEREF _Toc170134049 \h </w:instrText>
+            <w:instrText xml:space="preserve"> PAGEREF _Toc173852389 \h </w:instrText>
           </w:r>
           <w:r>
             <w:rPr>
@@ -2935,7 +3034,7 @@
             <w:rPr>
               <w:noProof/>
             </w:rPr>
-            <w:instrText xml:space="preserve"> PAGEREF _Toc170134050 \h </w:instrText>
+            <w:instrText xml:space="preserve"> PAGEREF _Toc173852390 \h </w:instrText>
           </w:r>
           <w:r>
             <w:rPr>
@@ -2997,7 +3096,7 @@
             <w:rPr>
               <w:noProof/>
             </w:rPr>
-            <w:instrText xml:space="preserve"> PAGEREF _Toc170134051 \h </w:instrText>
+            <w:instrText xml:space="preserve"> PAGEREF _Toc173852391 \h </w:instrText>
           </w:r>
           <w:r>
             <w:rPr>
@@ -3037,7 +3136,7 @@
       <w:r>
         <w:br w:type="page"/>
       </w:r>
-      <w:bookmarkStart w:id="0" w:name="_Toc170134010"/>
+      <w:bookmarkStart w:id="0" w:name="_Toc173852350"/>
       <w:r>
         <w:t>Overview</w:t>
       </w:r>
@@ -3065,7 +3164,7 @@
       <w:r>
         <w:t>HAPI specs (</w:t>
       </w:r>
-      <w:hyperlink r:id="rId6" w:history="1">
+      <w:hyperlink r:id="rId7" w:history="1">
         <w:r>
           <w:rPr>
             <w:rStyle w:val="Hyperlink"/>
@@ -3112,7 +3211,7 @@
                     </pic:cNvPicPr>
                   </pic:nvPicPr>
                   <pic:blipFill>
-                    <a:blip r:embed="rId7"/>
+                    <a:blip r:embed="rId8"/>
                     <a:srcRect/>
                     <a:stretch>
                       <a:fillRect/>
@@ -3207,7 +3306,7 @@
       <w:pPr>
         <w:pStyle w:val="Heading2"/>
       </w:pPr>
-      <w:bookmarkStart w:id="1" w:name="_Toc170134011"/>
+      <w:bookmarkStart w:id="1" w:name="_Toc173852351"/>
       <w:r>
         <w:t xml:space="preserve">HTTP </w:t>
       </w:r>
@@ -3231,7 +3330,7 @@
       <w:pPr>
         <w:pStyle w:val="Heading2"/>
       </w:pPr>
-      <w:bookmarkStart w:id="2" w:name="_Toc170134012"/>
+      <w:bookmarkStart w:id="2" w:name="_Toc173852352"/>
       <w:r>
         <w:t xml:space="preserve">HTTP </w:t>
       </w:r>
@@ -3332,7 +3431,7 @@
       <w:pPr>
         <w:pStyle w:val="Heading3"/>
       </w:pPr>
-      <w:bookmarkStart w:id="3" w:name="_Toc170134013"/>
+      <w:bookmarkStart w:id="3" w:name="_Toc173852353"/>
       <w:r>
         <w:t>Content Type</w:t>
       </w:r>
@@ -3419,7 +3518,7 @@
       <w:pPr>
         <w:pStyle w:val="Heading3"/>
       </w:pPr>
-      <w:bookmarkStart w:id="4" w:name="_Toc170134014"/>
+      <w:bookmarkStart w:id="4" w:name="_Toc173852354"/>
       <w:r>
         <w:t>Error Responses</w:t>
       </w:r>
@@ -3508,7 +3607,7 @@
       <w:pPr>
         <w:pStyle w:val="Heading3"/>
       </w:pPr>
-      <w:bookmarkStart w:id="5" w:name="_Toc170134015"/>
+      <w:bookmarkStart w:id="5" w:name="_Toc173852355"/>
       <w:r>
         <w:t>Lists</w:t>
       </w:r>
@@ -3612,7 +3711,7 @@
       <w:pPr>
         <w:pStyle w:val="Heading3"/>
       </w:pPr>
-      <w:bookmarkStart w:id="6" w:name="_Toc170134016"/>
+      <w:bookmarkStart w:id="6" w:name="_Toc173852356"/>
       <w:r>
         <w:t>Boolean values</w:t>
       </w:r>
@@ -3627,7 +3726,7 @@
       <w:pPr>
         <w:pStyle w:val="Heading3"/>
       </w:pPr>
-      <w:bookmarkStart w:id="7" w:name="_Toc170134017"/>
+      <w:bookmarkStart w:id="7" w:name="_Toc173852357"/>
       <w:r>
         <w:t>Timestamp</w:t>
       </w:r>
@@ -3660,7 +3759,7 @@
       <w:pPr>
         <w:pStyle w:val="Heading3"/>
       </w:pPr>
-      <w:bookmarkStart w:id="8" w:name="_Toc170134018"/>
+      <w:bookmarkStart w:id="8" w:name="_Toc173852358"/>
       <w:r>
         <w:t>“dummy” parameter</w:t>
       </w:r>
@@ -3720,7 +3819,7 @@
       <w:pPr>
         <w:pStyle w:val="Heading1"/>
       </w:pPr>
-      <w:bookmarkStart w:id="9" w:name="_Toc170134019"/>
+      <w:bookmarkStart w:id="9" w:name="_Toc173852359"/>
       <w:r>
         <w:t>Authentication</w:t>
       </w:r>
@@ -3803,7 +3902,7 @@
                     </pic:cNvPicPr>
                   </pic:nvPicPr>
                   <pic:blipFill>
-                    <a:blip r:embed="rId8"/>
+                    <a:blip r:embed="rId9"/>
                     <a:srcRect/>
                     <a:stretch>
                       <a:fillRect/>
@@ -4419,7 +4518,7 @@
       <w:pPr>
         <w:pStyle w:val="Heading1"/>
       </w:pPr>
-      <w:bookmarkStart w:id="10" w:name="_Toc170134020"/>
+      <w:bookmarkStart w:id="10" w:name="_Toc173852360"/>
       <w:r>
         <w:t>R</w:t>
       </w:r>
@@ -4478,7 +4577,7 @@
                     </pic:cNvPicPr>
                   </pic:nvPicPr>
                   <pic:blipFill>
-                    <a:blip r:embed="rId7"/>
+                    <a:blip r:embed="rId8"/>
                     <a:srcRect/>
                     <a:stretch>
                       <a:fillRect/>
@@ -4571,7 +4670,7 @@
       <w:pPr>
         <w:pStyle w:val="Heading2"/>
       </w:pPr>
-      <w:bookmarkStart w:id="11" w:name="_Toc170134021"/>
+      <w:bookmarkStart w:id="11" w:name="_Toc173852361"/>
       <w:r>
         <w:t>Download</w:t>
       </w:r>
@@ -4961,7 +5060,7 @@
       <w:pPr>
         <w:pStyle w:val="Heading3"/>
       </w:pPr>
-      <w:bookmarkStart w:id="12" w:name="_Toc170134022"/>
+      <w:bookmarkStart w:id="12" w:name="_Toc173852362"/>
       <w:r>
         <w:t>A</w:t>
       </w:r>
@@ -5148,7 +5247,7 @@
       <w:pPr>
         <w:pStyle w:val="Heading3"/>
       </w:pPr>
-      <w:bookmarkStart w:id="13" w:name="_Toc170134023"/>
+      <w:bookmarkStart w:id="13" w:name="_Toc173852363"/>
       <w:r>
         <w:t>E</w:t>
       </w:r>
@@ -5255,7 +5354,7 @@
       <w:pPr>
         <w:pStyle w:val="Heading3"/>
       </w:pPr>
-      <w:bookmarkStart w:id="14" w:name="_Toc170134024"/>
+      <w:bookmarkStart w:id="14" w:name="_Toc173852364"/>
       <w:r>
         <w:t>P</w:t>
       </w:r>
@@ -5363,7 +5462,7 @@
       <w:pPr>
         <w:pStyle w:val="Heading3"/>
       </w:pPr>
-      <w:bookmarkStart w:id="15" w:name="_Toc170134025"/>
+      <w:bookmarkStart w:id="15" w:name="_Toc173852365"/>
       <w:r>
         <w:t>P</w:t>
       </w:r>
@@ -5516,7 +5615,7 @@
       <w:pPr>
         <w:pStyle w:val="Heading2"/>
       </w:pPr>
-      <w:bookmarkStart w:id="16" w:name="_Toc170134026"/>
+      <w:bookmarkStart w:id="16" w:name="_Toc173852366"/>
       <w:r>
         <w:t>G</w:t>
       </w:r>
@@ -5823,7 +5922,7 @@
         <w:tab/>
       </w:r>
       <w:r>
-        <w:t>The authentication key (must be included in all subsequent requests).</w:t>
+        <w:t>The game description.</w:t>
       </w:r>
     </w:p>
     <w:p>
@@ -6001,7 +6100,7 @@
       <w:pPr>
         <w:pStyle w:val="Heading2"/>
       </w:pPr>
-      <w:bookmarkStart w:id="17" w:name="_Toc170134027"/>
+      <w:bookmarkStart w:id="17" w:name="_Toc173852367"/>
       <w:r>
         <w:t>GetAlliancePlanets</w:t>
       </w:r>
@@ -6509,7 +6608,7 @@
       <w:pPr>
         <w:pStyle w:val="Heading2"/>
       </w:pPr>
-      <w:bookmarkStart w:id="18" w:name="_Toc170134028"/>
+      <w:bookmarkStart w:id="18" w:name="_Toc173852368"/>
       <w:r>
         <w:t>GetE</w:t>
       </w:r>
@@ -6983,7 +7082,7 @@
       <w:pPr>
         <w:pStyle w:val="Heading2"/>
       </w:pPr>
-      <w:bookmarkStart w:id="19" w:name="_Toc170134029"/>
+      <w:bookmarkStart w:id="19" w:name="_Toc173852369"/>
       <w:r>
         <w:t>GetFleetsInfo</w:t>
       </w:r>
@@ -7760,7 +7859,19 @@
       </w:r>
       <w:r>
         <w:tab/>
-        <w:t>&lt;unknown&gt;</w:t>
+        <w:t xml:space="preserve">The </w:t>
+      </w:r>
+      <w:r>
+        <w:t xml:space="preserve">current </w:t>
+      </w:r>
+      <w:r>
+        <w:t>amou</w:t>
+      </w:r>
+      <w:r>
+        <w:t xml:space="preserve">nt of energy the planet </w:t>
+      </w:r>
+      <w:r>
+        <w:t>has.</w:t>
       </w:r>
     </w:p>
     <w:p>
@@ -7778,14 +7889,14 @@
       </w:r>
       <w:r>
         <w:tab/>
-        <w:t>&lt;unknown&gt;</w:t>
+        <w:t>The max amount of energy the planet can have.</w:t>
       </w:r>
     </w:p>
     <w:p>
       <w:pPr>
         <w:pStyle w:val="Heading2"/>
       </w:pPr>
-      <w:bookmarkStart w:id="20" w:name="_Toc170134030"/>
+      <w:bookmarkStart w:id="20" w:name="_Toc173852370"/>
       <w:r>
         <w:t>GetMovingFleets</w:t>
       </w:r>
@@ -8295,7 +8406,7 @@
       <w:pPr>
         <w:pStyle w:val="Heading2"/>
       </w:pPr>
-      <w:bookmarkStart w:id="21" w:name="_Toc170134031"/>
+      <w:bookmarkStart w:id="21" w:name="_Toc173852371"/>
       <w:r>
         <w:t>GetNewMsg</w:t>
       </w:r>
@@ -8738,7 +8849,7 @@
       <w:pPr>
         <w:pStyle w:val="Heading2"/>
       </w:pPr>
-      <w:bookmarkStart w:id="22" w:name="_Toc170134032"/>
+      <w:bookmarkStart w:id="22" w:name="_Toc173852372"/>
       <w:r>
         <w:t>GetOldPersoMsg</w:t>
       </w:r>
@@ -9068,7 +9179,7 @@
       <w:pPr>
         <w:pStyle w:val="Heading2"/>
       </w:pPr>
-      <w:bookmarkStart w:id="23" w:name="_Toc170134033"/>
+      <w:bookmarkStart w:id="23" w:name="_Toc173852373"/>
       <w:r>
         <w:t>GetOldPlanetMsg</w:t>
       </w:r>
@@ -9467,7 +9578,7 @@
       <w:pPr>
         <w:pStyle w:val="Heading2"/>
       </w:pPr>
-      <w:bookmarkStart w:id="24" w:name="_Toc170134034"/>
+      <w:bookmarkStart w:id="24" w:name="_Toc173852374"/>
       <w:r>
         <w:t>G</w:t>
       </w:r>
@@ -9713,7 +9824,7 @@
       <w:pPr>
         <w:pStyle w:val="Heading3"/>
       </w:pPr>
-      <w:bookmarkStart w:id="25" w:name="_Toc170134035"/>
+      <w:bookmarkStart w:id="25" w:name="_Toc173852375"/>
       <w:r>
         <w:t>“</w:t>
       </w:r>
@@ -10195,7 +10306,9 @@
       </w:r>
       <w:r>
         <w:tab/>
-        <w:t>&lt;unknown&gt;</w:t>
+      </w:r>
+      <w:r>
+        <w:t>The current amount of energy the planet has.</w:t>
       </w:r>
     </w:p>
     <w:p>
@@ -10214,7 +10327,7 @@
       </w:r>
       <w:r>
         <w:tab/>
-        <w:t>&lt;unknown&gt;</w:t>
+        <w:t>The max amount of energy the planet can have.</w:t>
       </w:r>
     </w:p>
     <w:p>
@@ -10772,7 +10885,7 @@
       <w:pPr>
         <w:pStyle w:val="Heading3"/>
       </w:pPr>
-      <w:bookmarkStart w:id="26" w:name="_Toc170134036"/>
+      <w:bookmarkStart w:id="26" w:name="_Toc173852376"/>
       <w:r>
         <w:t>“I</w:t>
       </w:r>
@@ -11026,7 +11139,7 @@
       <w:pPr>
         <w:pStyle w:val="Heading3"/>
       </w:pPr>
-      <w:bookmarkStart w:id="27" w:name="_Toc170134037"/>
+      <w:bookmarkStart w:id="27" w:name="_Toc173852377"/>
       <w:r>
         <w:t>“T</w:t>
       </w:r>
@@ -11590,7 +11703,7 @@
       <w:pPr>
         <w:pStyle w:val="Heading2"/>
       </w:pPr>
-      <w:bookmarkStart w:id="28" w:name="_Toc170134038"/>
+      <w:bookmarkStart w:id="28" w:name="_Toc173852378"/>
       <w:r>
         <w:t>GetPlayerInfo</w:t>
       </w:r>
@@ -12037,14 +12150,17 @@
       </w:r>
       <w:r>
         <w:tab/>
-        <w:t>The amount of cash the player earned last cash tick.</w:t>
+        <w:t>The amount of cash the player earned last cash tick</w:t>
+      </w:r>
+      <w:r>
+        <w:t xml:space="preserve"> (does not include lord withholdings from the Feudal system).</w:t>
       </w:r>
     </w:p>
     <w:p>
       <w:pPr>
         <w:pStyle w:val="Heading2"/>
       </w:pPr>
-      <w:bookmarkStart w:id="29" w:name="_Toc170134039"/>
+      <w:bookmarkStart w:id="29" w:name="_Toc173852379"/>
       <w:r>
         <w:t>IsMsg</w:t>
       </w:r>
@@ -12290,7 +12406,7 @@
       <w:pPr>
         <w:pStyle w:val="Heading2"/>
       </w:pPr>
-      <w:bookmarkStart w:id="30" w:name="_Toc170134040"/>
+      <w:bookmarkStart w:id="30" w:name="_Toc173852380"/>
       <w:r>
         <w:t>IsMsgInfo</w:t>
       </w:r>
@@ -12657,7 +12773,7 @@
       <w:pPr>
         <w:pStyle w:val="Heading2"/>
       </w:pPr>
-      <w:bookmarkStart w:id="31" w:name="_Toc170134041"/>
+      <w:bookmarkStart w:id="31" w:name="_Toc173852381"/>
       <w:r>
         <w:t>Logout</w:t>
       </w:r>
@@ -12881,7 +12997,7 @@
       <w:pPr>
         <w:pStyle w:val="Heading2"/>
       </w:pPr>
-      <w:bookmarkStart w:id="32" w:name="_Toc170134042"/>
+      <w:bookmarkStart w:id="32" w:name="_Toc173852382"/>
       <w:r>
         <w:t>Version</w:t>
       </w:r>
@@ -13102,8 +13218,8 @@
       <w:pPr>
         <w:pStyle w:val="Heading1"/>
         <w:sectPr>
-          <w:footerReference w:type="even" r:id="rId9"/>
-          <w:footerReference w:type="default" r:id="rId10"/>
+          <w:footerReference w:type="even" r:id="rId10"/>
+          <w:footerReference w:type="default" r:id="rId11"/>
           <w:pgSz w:w="12240" w:h="15840"/>
           <w:pgMar w:top="1440" w:right="1440" w:bottom="1440" w:left="1440" w:gutter="0"/>
           <w:titlePg/>
@@ -13112,7 +13228,7 @@
       <w:r>
         <w:br w:type="page"/>
       </w:r>
-      <w:bookmarkStart w:id="33" w:name="_Toc170134043"/>
+      <w:bookmarkStart w:id="33" w:name="_Toc173852383"/>
       <w:r>
         <w:t>Constants</w:t>
       </w:r>
@@ -13122,7 +13238,7 @@
       <w:pPr>
         <w:pStyle w:val="Heading2"/>
       </w:pPr>
-      <w:bookmarkStart w:id="34" w:name="_Toc170134044"/>
+      <w:bookmarkStart w:id="34" w:name="_Toc173852384"/>
       <w:r>
         <w:t>Game States</w:t>
       </w:r>
@@ -13218,7 +13334,7 @@
       <w:pPr>
         <w:pStyle w:val="Heading2"/>
       </w:pPr>
-      <w:bookmarkStart w:id="35" w:name="_Toc170134045"/>
+      <w:bookmarkStart w:id="35" w:name="_Toc173852385"/>
       <w:r>
         <w:t>Government Types</w:t>
       </w:r>
@@ -13307,7 +13423,7 @@
       <w:pPr>
         <w:pStyle w:val="Heading2"/>
       </w:pPr>
-      <w:bookmarkStart w:id="36" w:name="_Toc170134046"/>
+      <w:bookmarkStart w:id="36" w:name="_Toc173852386"/>
       <w:r>
         <w:t>Message Types</w:t>
       </w:r>
@@ -13450,7 +13566,7 @@
       <w:pPr>
         <w:pStyle w:val="Heading2"/>
       </w:pPr>
-      <w:bookmarkStart w:id="37" w:name="_Toc170134047"/>
+      <w:bookmarkStart w:id="37" w:name="_Toc173852387"/>
       <w:r>
         <w:t>Nexus Types</w:t>
       </w:r>
@@ -13521,7 +13637,7 @@
       <w:r>
         <w:br w:type="column"/>
       </w:r>
-      <w:bookmarkStart w:id="38" w:name="_Toc170134048"/>
+      <w:bookmarkStart w:id="38" w:name="_Toc173852388"/>
       <w:r>
         <w:t>Production Types</w:t>
       </w:r>
@@ -13588,7 +13704,7 @@
       <w:pPr>
         <w:pStyle w:val="Heading2"/>
       </w:pPr>
-      <w:bookmarkStart w:id="39" w:name="_Toc170134049"/>
+      <w:bookmarkStart w:id="39" w:name="_Toc173852389"/>
       <w:r>
         <w:t>Races</w:t>
       </w:r>
@@ -13655,7 +13771,7 @@
       <w:pPr>
         <w:pStyle w:val="Heading2"/>
       </w:pPr>
-      <w:bookmarkStart w:id="40" w:name="_Toc170134050"/>
+      <w:bookmarkStart w:id="40" w:name="_Toc173852390"/>
       <w:r>
         <w:t>Rankings</w:t>
       </w:r>
@@ -13876,7 +13992,7 @@
       <w:pPr>
         <w:pStyle w:val="Heading2"/>
       </w:pPr>
-      <w:bookmarkStart w:id="41" w:name="_Toc170134051"/>
+      <w:bookmarkStart w:id="41" w:name="_Toc173852391"/>
       <w:r>
         <w:t>Transport</w:t>
       </w:r>
@@ -14021,7 +14137,7 @@
           <w:sz w:val="22"/>
           <w:szCs w:val="22"/>
         </w:rPr>
-        <w:t>2</w:t>
+        <w:t>19</w:t>
       </w:r>
     </w:fldSimple>
     <w:r>
@@ -14047,6 +14163,126 @@
     </w:fldSimple>
   </w:p>
 </w:ftr>
+</file>
+
+<file path=word/numbering.xml><?xml version="1.0" encoding="utf-8"?>
+<w:numbering xmlns:mo="http://schemas.microsoft.com/office/mac/office/2008/main" xmlns:ve="http://schemas.openxmlformats.org/markup-compatibility/2006" xmlns:mv="urn:schemas-microsoft-com:mac:vml" xmlns:o="urn:schemas-microsoft-com:office:office" xmlns:r="http://schemas.openxmlformats.org/officeDocument/2006/relationships" xmlns:m="http://schemas.openxmlformats.org/officeDocument/2006/math" xmlns:v="urn:schemas-microsoft-com:vml" xmlns:wp="http://schemas.openxmlformats.org/drawingml/2006/wordprocessingDrawing" xmlns:w10="urn:schemas-microsoft-com:office:word" xmlns:w="http://schemas.openxmlformats.org/wordprocessingml/2006/main" xmlns:wne="http://schemas.microsoft.com/office/word/2006/wordml">
+  <w:abstractNum w:abstractNumId="0">
+    <w:nsid w:val="1683627D"/>
+    <w:multiLevelType w:val="hybridMultilevel"/>
+    <w:tmpl w:val="EFBEE732"/>
+    <w:lvl w:ilvl="0" w:tplc="E24C3190">
+      <w:numFmt w:val="bullet"/>
+      <w:lvlText w:val=""/>
+      <w:lvlJc w:val="left"/>
+      <w:pPr>
+        <w:ind w:left="460" w:hanging="360"/>
+      </w:pPr>
+      <w:rPr>
+        <w:rFonts w:ascii="Symbol" w:eastAsiaTheme="minorHAnsi" w:hAnsi="Symbol" w:cstheme="minorBidi" w:hint="default"/>
+      </w:rPr>
+    </w:lvl>
+    <w:lvl w:ilvl="1" w:tplc="04090003" w:tentative="1">
+      <w:start w:val="1"/>
+      <w:numFmt w:val="bullet"/>
+      <w:lvlText w:val="o"/>
+      <w:lvlJc w:val="left"/>
+      <w:pPr>
+        <w:ind w:left="1180" w:hanging="360"/>
+      </w:pPr>
+      <w:rPr>
+        <w:rFonts w:ascii="Courier New" w:hAnsi="Courier New" w:hint="default"/>
+      </w:rPr>
+    </w:lvl>
+    <w:lvl w:ilvl="2" w:tplc="04090005" w:tentative="1">
+      <w:start w:val="1"/>
+      <w:numFmt w:val="bullet"/>
+      <w:lvlText w:val=""/>
+      <w:lvlJc w:val="left"/>
+      <w:pPr>
+        <w:ind w:left="1900" w:hanging="360"/>
+      </w:pPr>
+      <w:rPr>
+        <w:rFonts w:ascii="Wingdings" w:hAnsi="Wingdings" w:hint="default"/>
+      </w:rPr>
+    </w:lvl>
+    <w:lvl w:ilvl="3" w:tplc="04090001" w:tentative="1">
+      <w:start w:val="1"/>
+      <w:numFmt w:val="bullet"/>
+      <w:lvlText w:val=""/>
+      <w:lvlJc w:val="left"/>
+      <w:pPr>
+        <w:ind w:left="2620" w:hanging="360"/>
+      </w:pPr>
+      <w:rPr>
+        <w:rFonts w:ascii="Symbol" w:hAnsi="Symbol" w:hint="default"/>
+      </w:rPr>
+    </w:lvl>
+    <w:lvl w:ilvl="4" w:tplc="04090003" w:tentative="1">
+      <w:start w:val="1"/>
+      <w:numFmt w:val="bullet"/>
+      <w:lvlText w:val="o"/>
+      <w:lvlJc w:val="left"/>
+      <w:pPr>
+        <w:ind w:left="3340" w:hanging="360"/>
+      </w:pPr>
+      <w:rPr>
+        <w:rFonts w:ascii="Courier New" w:hAnsi="Courier New" w:hint="default"/>
+      </w:rPr>
+    </w:lvl>
+    <w:lvl w:ilvl="5" w:tplc="04090005" w:tentative="1">
+      <w:start w:val="1"/>
+      <w:numFmt w:val="bullet"/>
+      <w:lvlText w:val=""/>
+      <w:lvlJc w:val="left"/>
+      <w:pPr>
+        <w:ind w:left="4060" w:hanging="360"/>
+      </w:pPr>
+      <w:rPr>
+        <w:rFonts w:ascii="Wingdings" w:hAnsi="Wingdings" w:hint="default"/>
+      </w:rPr>
+    </w:lvl>
+    <w:lvl w:ilvl="6" w:tplc="04090001" w:tentative="1">
+      <w:start w:val="1"/>
+      <w:numFmt w:val="bullet"/>
+      <w:lvlText w:val=""/>
+      <w:lvlJc w:val="left"/>
+      <w:pPr>
+        <w:ind w:left="4780" w:hanging="360"/>
+      </w:pPr>
+      <w:rPr>
+        <w:rFonts w:ascii="Symbol" w:hAnsi="Symbol" w:hint="default"/>
+      </w:rPr>
+    </w:lvl>
+    <w:lvl w:ilvl="7" w:tplc="04090003" w:tentative="1">
+      <w:start w:val="1"/>
+      <w:numFmt w:val="bullet"/>
+      <w:lvlText w:val="o"/>
+      <w:lvlJc w:val="left"/>
+      <w:pPr>
+        <w:ind w:left="5500" w:hanging="360"/>
+      </w:pPr>
+      <w:rPr>
+        <w:rFonts w:ascii="Courier New" w:hAnsi="Courier New" w:hint="default"/>
+      </w:rPr>
+    </w:lvl>
+    <w:lvl w:ilvl="8" w:tplc="04090005" w:tentative="1">
+      <w:start w:val="1"/>
+      <w:numFmt w:val="bullet"/>
+      <w:lvlText w:val=""/>
+      <w:lvlJc w:val="left"/>
+      <w:pPr>
+        <w:ind w:left="6220" w:hanging="360"/>
+      </w:pPr>
+      <w:rPr>
+        <w:rFonts w:ascii="Wingdings" w:hAnsi="Wingdings" w:hint="default"/>
+      </w:rPr>
+    </w:lvl>
+  </w:abstractNum>
+  <w:num w:numId="1">
+    <w:abstractNumId w:val="0"/>
+  </w:num>
+</w:numbering>
 </file>
 
 <file path=word/styles.xml><?xml version="1.0" encoding="utf-8"?>

</xml_diff>

<commit_message>
Updated manual: * Added a section describing the failsafe parameter. * Removed the game state values that were listed in the Games method section and referred the reader to the Constants section. * Minor changes to Download method section. * Shortened the table of contents.
</commit_message>
<xml_diff>
--- a/docs/hapi-reference-manual.docx
+++ b/docs/hapi-reference-manual.docx
@@ -248,9 +248,9 @@
           <w:noProof/>
         </w:rPr>
         <w:pict>
-          <v:shape id="_x0000_s1072" type="#_x0000_t202" style="position:absolute;margin-left:-18.75pt;margin-top:434.6pt;width:486.75pt;height:162pt;z-index:251666432;mso-wrap-edited:f;mso-position-horizontal:absolute;mso-position-vertical:absolute" wrapcoords="0 0 21600 0 21600 21600 0 21600 0 0" filled="f" stroked="f">
+          <v:shape id="_x0000_s1072" type="#_x0000_t202" style="position:absolute;margin-left:-18.75pt;margin-top:344.6pt;width:486.75pt;height:234pt;z-index:251666432;mso-wrap-edited:f;mso-position-horizontal:absolute;mso-position-vertical:absolute" wrapcoords="0 0 21600 0 21600 21600 0 21600 0 0" filled="f" stroked="f">
             <v:fill o:detectmouseclick="t"/>
-            <v:textbox inset=",7.2pt,,7.2pt">
+            <v:textbox style="mso-next-textbox:#_x0000_s1072" inset=",7.2pt,,7.2pt">
               <w:txbxContent>
                 <w:p>
                   <w:pPr>
@@ -312,10 +312,7 @@
                 </w:p>
                 <w:p>
                   <w:r>
-                    <w:t xml:space="preserve">  </w:t>
-                  </w:r>
-                  <w:r>
-                    <w:t>First version.</w:t>
+                    <w:t xml:space="preserve">  First version.</w:t>
                   </w:r>
                 </w:p>
                 <w:p>
@@ -349,13 +346,7 @@
                     <w:t>descrN</w:t>
                   </w:r>
                   <w:r>
-                    <w:t xml:space="preserve"> response parameter </w:t>
-                  </w:r>
-                  <w:r>
-                    <w:t>from</w:t>
-                  </w:r>
-                  <w:r>
-                    <w:t xml:space="preserve"> </w:t>
+                    <w:t xml:space="preserve"> response parameter from </w:t>
                   </w:r>
                   <w:r>
                     <w:rPr>
@@ -382,13 +373,7 @@
                     <w:t>lastincome</w:t>
                   </w:r>
                   <w:r>
-                    <w:t xml:space="preserve"> response parameter </w:t>
-                  </w:r>
-                  <w:r>
-                    <w:t>from</w:t>
-                  </w:r>
-                  <w:r>
-                    <w:t xml:space="preserve"> </w:t>
+                    <w:t xml:space="preserve"> response parameter from </w:t>
                   </w:r>
                   <w:r>
                     <w:rPr>
@@ -412,6 +397,155 @@
                     <w:t>“nrj” stands for “energy” -.-</w:t>
                   </w:r>
                 </w:p>
+                <w:p>
+                  <w:pPr>
+                    <w:rPr>
+                      <w:b/>
+                    </w:rPr>
+                  </w:pPr>
+                  <w:r>
+                    <w:rPr>
+                      <w:b/>
+                    </w:rPr>
+                    <w:t>v1.2</w:t>
+                  </w:r>
+                  <w:r>
+                    <w:rPr>
+                      <w:b/>
+                    </w:rPr>
+                    <w:t xml:space="preserve"> - 2011-</w:t>
+                  </w:r>
+                  <w:r>
+                    <w:rPr>
+                      <w:b/>
+                    </w:rPr>
+                    <w:t>11</w:t>
+                  </w:r>
+                  <w:r>
+                    <w:rPr>
+                      <w:b/>
+                    </w:rPr>
+                    <w:t>-</w:t>
+                  </w:r>
+                  <w:r>
+                    <w:rPr>
+                      <w:b/>
+                    </w:rPr>
+                    <w:t>30</w:t>
+                  </w:r>
+                  <w:r>
+                    <w:rPr>
+                      <w:b/>
+                    </w:rPr>
+                    <w:t>:</w:t>
+                  </w:r>
+                </w:p>
+                <w:p>
+                  <w:pPr>
+                    <w:pStyle w:val="ListParagraph"/>
+                    <w:numPr>
+                      <w:ilvl w:val="0"/>
+                      <w:numId w:val="1"/>
+                    </w:numPr>
+                  </w:pPr>
+                  <w:r>
+                    <w:t xml:space="preserve">Added a section describing the </w:t>
+                  </w:r>
+                  <w:r>
+                    <w:rPr>
+                      <w:rStyle w:val="url"/>
+                    </w:rPr>
+                    <w:t>failsafe</w:t>
+                  </w:r>
+                  <w:r>
+                    <w:t xml:space="preserve"> parameter.</w:t>
+                  </w:r>
+                </w:p>
+                <w:p>
+                  <w:pPr>
+                    <w:pStyle w:val="ListParagraph"/>
+                    <w:numPr>
+                      <w:ilvl w:val="0"/>
+                      <w:numId w:val="1"/>
+                    </w:numPr>
+                  </w:pPr>
+                  <w:r>
+                    <w:t>Removed the</w:t>
+                  </w:r>
+                  <w:r>
+                    <w:t xml:space="preserve"> game state values</w:t>
+                  </w:r>
+                  <w:r>
+                    <w:t xml:space="preserve"> that</w:t>
+                  </w:r>
+                  <w:r>
+                    <w:t xml:space="preserve"> were listed in the </w:t>
+                  </w:r>
+                  <w:r>
+                    <w:rPr>
+                      <w:rStyle w:val="method"/>
+                    </w:rPr>
+                    <w:t>Games</w:t>
+                  </w:r>
+                  <w:r>
+                    <w:t xml:space="preserve"> method </w:t>
+                  </w:r>
+                  <w:r>
+                    <w:t xml:space="preserve">section </w:t>
+                  </w:r>
+                  <w:r>
+                    <w:t xml:space="preserve">and referred the reader to the </w:t>
+                  </w:r>
+                  <w:r>
+                    <w:rPr>
+                      <w:i/>
+                    </w:rPr>
+                    <w:t>Constants</w:t>
+                  </w:r>
+                  <w:r>
+                    <w:t xml:space="preserve"> section.</w:t>
+                  </w:r>
+                </w:p>
+                <w:p>
+                  <w:pPr>
+                    <w:pStyle w:val="ListParagraph"/>
+                    <w:numPr>
+                      <w:ilvl w:val="0"/>
+                      <w:numId w:val="1"/>
+                    </w:numPr>
+                  </w:pPr>
+                  <w:r>
+                    <w:t xml:space="preserve">Minor changes to </w:t>
+                  </w:r>
+                  <w:r>
+                    <w:rPr>
+                      <w:rStyle w:val="method"/>
+                    </w:rPr>
+                    <w:t>Download</w:t>
+                  </w:r>
+                  <w:r>
+                    <w:t xml:space="preserve"> method </w:t>
+                  </w:r>
+                  <w:r>
+                    <w:t>section</w:t>
+                  </w:r>
+                  <w:r>
+                    <w:t>.</w:t>
+                  </w:r>
+                </w:p>
+                <w:p>
+                  <w:pPr>
+                    <w:pStyle w:val="ListParagraph"/>
+                    <w:numPr>
+                      <w:ilvl w:val="0"/>
+                      <w:numId w:val="1"/>
+                    </w:numPr>
+                  </w:pPr>
+                  <w:r>
+                    <w:t>Shortened the table of contents.</w:t>
+                  </w:r>
+                </w:p>
+                <w:p/>
               </w:txbxContent>
             </v:textbox>
             <w10:wrap type="tight"/>
@@ -521,6 +655,11 @@
           <w:docPartUnique/>
         </w:docPartObj>
       </w:sdtPr>
+      <w:sdtEndPr>
+        <w:rPr>
+          <w:b/>
+        </w:rPr>
+      </w:sdtEndPr>
       <w:sdtContent>
         <w:p>
           <w:pPr>
@@ -573,7 +712,7 @@
             <w:rPr>
               <w:noProof/>
             </w:rPr>
-            <w:instrText xml:space="preserve"> PAGEREF _Toc173852350 \h </w:instrText>
+            <w:instrText xml:space="preserve"> PAGEREF _Toc184302436 \h </w:instrText>
           </w:r>
           <w:r>
             <w:rPr>
@@ -590,7 +729,7 @@
             <w:rPr>
               <w:noProof/>
             </w:rPr>
-            <w:t>3</w:t>
+            <w:t>4</w:t>
           </w:r>
           <w:r>
             <w:rPr>
@@ -635,7 +774,7 @@
             <w:rPr>
               <w:noProof/>
             </w:rPr>
-            <w:instrText xml:space="preserve"> PAGEREF _Toc173852351 \h </w:instrText>
+            <w:instrText xml:space="preserve"> PAGEREF _Toc184302437 \h </w:instrText>
           </w:r>
           <w:r>
             <w:rPr>
@@ -652,7 +791,7 @@
             <w:rPr>
               <w:noProof/>
             </w:rPr>
-            <w:t>3</w:t>
+            <w:t>4</w:t>
           </w:r>
           <w:r>
             <w:rPr>
@@ -697,7 +836,7 @@
             <w:rPr>
               <w:noProof/>
             </w:rPr>
-            <w:instrText xml:space="preserve"> PAGEREF _Toc173852352 \h </w:instrText>
+            <w:instrText xml:space="preserve"> PAGEREF _Toc184302438 \h </w:instrText>
           </w:r>
           <w:r>
             <w:rPr>
@@ -714,7 +853,7 @@
             <w:rPr>
               <w:noProof/>
             </w:rPr>
-            <w:t>3</w:t>
+            <w:t>4</w:t>
           </w:r>
           <w:r>
             <w:rPr>
@@ -758,7 +897,7 @@
             <w:rPr>
               <w:noProof/>
             </w:rPr>
-            <w:instrText xml:space="preserve"> PAGEREF _Toc173852353 \h </w:instrText>
+            <w:instrText xml:space="preserve"> PAGEREF _Toc184302439 \h </w:instrText>
           </w:r>
           <w:r>
             <w:rPr>
@@ -775,7 +914,7 @@
             <w:rPr>
               <w:noProof/>
             </w:rPr>
-            <w:t>3</w:t>
+            <w:t>4</w:t>
           </w:r>
           <w:r>
             <w:rPr>
@@ -819,7 +958,7 @@
             <w:rPr>
               <w:noProof/>
             </w:rPr>
-            <w:instrText xml:space="preserve"> PAGEREF _Toc173852354 \h </w:instrText>
+            <w:instrText xml:space="preserve"> PAGEREF _Toc184302440 \h </w:instrText>
           </w:r>
           <w:r>
             <w:rPr>
@@ -836,7 +975,7 @@
             <w:rPr>
               <w:noProof/>
             </w:rPr>
-            <w:t>3</w:t>
+            <w:t>4</w:t>
           </w:r>
           <w:r>
             <w:rPr>
@@ -880,7 +1019,7 @@
             <w:rPr>
               <w:noProof/>
             </w:rPr>
-            <w:instrText xml:space="preserve"> PAGEREF _Toc173852355 \h </w:instrText>
+            <w:instrText xml:space="preserve"> PAGEREF _Toc184302441 \h </w:instrText>
           </w:r>
           <w:r>
             <w:rPr>
@@ -897,7 +1036,7 @@
             <w:rPr>
               <w:noProof/>
             </w:rPr>
-            <w:t>4</w:t>
+            <w:t>5</w:t>
           </w:r>
           <w:r>
             <w:rPr>
@@ -941,7 +1080,7 @@
             <w:rPr>
               <w:noProof/>
             </w:rPr>
-            <w:instrText xml:space="preserve"> PAGEREF _Toc173852356 \h </w:instrText>
+            <w:instrText xml:space="preserve"> PAGEREF _Toc184302442 \h </w:instrText>
           </w:r>
           <w:r>
             <w:rPr>
@@ -958,7 +1097,7 @@
             <w:rPr>
               <w:noProof/>
             </w:rPr>
-            <w:t>4</w:t>
+            <w:t>5</w:t>
           </w:r>
           <w:r>
             <w:rPr>
@@ -1002,7 +1141,7 @@
             <w:rPr>
               <w:noProof/>
             </w:rPr>
-            <w:instrText xml:space="preserve"> PAGEREF _Toc173852357 \h </w:instrText>
+            <w:instrText xml:space="preserve"> PAGEREF _Toc184302443 \h </w:instrText>
           </w:r>
           <w:r>
             <w:rPr>
@@ -1019,7 +1158,7 @@
             <w:rPr>
               <w:noProof/>
             </w:rPr>
-            <w:t>4</w:t>
+            <w:t>5</w:t>
           </w:r>
           <w:r>
             <w:rPr>
@@ -1063,7 +1202,7 @@
             <w:rPr>
               <w:noProof/>
             </w:rPr>
-            <w:instrText xml:space="preserve"> PAGEREF _Toc173852358 \h </w:instrText>
+            <w:instrText xml:space="preserve"> PAGEREF _Toc184302444 \h </w:instrText>
           </w:r>
           <w:r>
             <w:rPr>
@@ -1080,7 +1219,69 @@
             <w:rPr>
               <w:noProof/>
             </w:rPr>
-            <w:t>4</w:t>
+            <w:t>5</w:t>
+          </w:r>
+          <w:r>
+            <w:rPr>
+              <w:noProof/>
+            </w:rPr>
+            <w:fldChar w:fldCharType="end"/>
+          </w:r>
+        </w:p>
+        <w:p>
+          <w:pPr>
+            <w:pStyle w:val="TOC2"/>
+            <w:tabs>
+              <w:tab w:val="right" w:leader="dot" w:pos="9350"/>
+            </w:tabs>
+            <w:rPr>
+              <w:rFonts w:eastAsiaTheme="minorEastAsia"/>
+              <w:b w:val="0"/>
+              <w:noProof/>
+              <w:sz w:val="24"/>
+              <w:szCs w:val="24"/>
+            </w:rPr>
+          </w:pPr>
+          <w:r>
+            <w:rPr>
+              <w:noProof/>
+            </w:rPr>
+            <w:t>“failsafe” parameter</w:t>
+          </w:r>
+          <w:r>
+            <w:rPr>
+              <w:noProof/>
+            </w:rPr>
+            <w:tab/>
+          </w:r>
+          <w:r>
+            <w:rPr>
+              <w:noProof/>
+            </w:rPr>
+            <w:fldChar w:fldCharType="begin"/>
+          </w:r>
+          <w:r>
+            <w:rPr>
+              <w:noProof/>
+            </w:rPr>
+            <w:instrText xml:space="preserve"> PAGEREF _Toc184302445 \h </w:instrText>
+          </w:r>
+          <w:r>
+            <w:rPr>
+              <w:noProof/>
+            </w:rPr>
+          </w:r>
+          <w:r>
+            <w:rPr>
+              <w:noProof/>
+            </w:rPr>
+            <w:fldChar w:fldCharType="separate"/>
+          </w:r>
+          <w:r>
+            <w:rPr>
+              <w:noProof/>
+            </w:rPr>
+            <w:t>5</w:t>
           </w:r>
           <w:r>
             <w:rPr>
@@ -1123,7 +1324,7 @@
             <w:rPr>
               <w:noProof/>
             </w:rPr>
-            <w:instrText xml:space="preserve"> PAGEREF _Toc173852359 \h </w:instrText>
+            <w:instrText xml:space="preserve"> PAGEREF _Toc184302446 \h </w:instrText>
           </w:r>
           <w:r>
             <w:rPr>
@@ -1140,7 +1341,7 @@
             <w:rPr>
               <w:noProof/>
             </w:rPr>
-            <w:t>4</w:t>
+            <w:t>6</w:t>
           </w:r>
           <w:r>
             <w:rPr>
@@ -1183,7 +1384,7 @@
             <w:rPr>
               <w:noProof/>
             </w:rPr>
-            <w:instrText xml:space="preserve"> PAGEREF _Toc173852360 \h </w:instrText>
+            <w:instrText xml:space="preserve"> PAGEREF _Toc184302447 \h </w:instrText>
           </w:r>
           <w:r>
             <w:rPr>
@@ -1200,7 +1401,7 @@
             <w:rPr>
               <w:noProof/>
             </w:rPr>
-            <w:t>6</w:t>
+            <w:t>7</w:t>
           </w:r>
           <w:r>
             <w:rPr>
@@ -1245,7 +1446,7 @@
             <w:rPr>
               <w:noProof/>
             </w:rPr>
-            <w:instrText xml:space="preserve"> PAGEREF _Toc173852361 \h </w:instrText>
+            <w:instrText xml:space="preserve"> PAGEREF _Toc184302448 \h </w:instrText>
           </w:r>
           <w:r>
             <w:rPr>
@@ -1262,7 +1463,7 @@
             <w:rPr>
               <w:noProof/>
             </w:rPr>
-            <w:t>6</w:t>
+            <w:t>8</w:t>
           </w:r>
           <w:r>
             <w:rPr>
@@ -1306,7 +1507,7 @@
             <w:rPr>
               <w:noProof/>
             </w:rPr>
-            <w:instrText xml:space="preserve"> PAGEREF _Toc173852362 \h </w:instrText>
+            <w:instrText xml:space="preserve"> PAGEREF _Toc184302449 \h </w:instrText>
           </w:r>
           <w:r>
             <w:rPr>
@@ -1323,7 +1524,7 @@
             <w:rPr>
               <w:noProof/>
             </w:rPr>
-            <w:t>7</w:t>
+            <w:t>8</w:t>
           </w:r>
           <w:r>
             <w:rPr>
@@ -1367,7 +1568,7 @@
             <w:rPr>
               <w:noProof/>
             </w:rPr>
-            <w:instrText xml:space="preserve"> PAGEREF _Toc173852363 \h </w:instrText>
+            <w:instrText xml:space="preserve"> PAGEREF _Toc184302450 \h </w:instrText>
           </w:r>
           <w:r>
             <w:rPr>
@@ -1384,7 +1585,7 @@
             <w:rPr>
               <w:noProof/>
             </w:rPr>
-            <w:t>7</w:t>
+            <w:t>9</w:t>
           </w:r>
           <w:r>
             <w:rPr>
@@ -1428,7 +1629,7 @@
             <w:rPr>
               <w:noProof/>
             </w:rPr>
-            <w:instrText xml:space="preserve"> PAGEREF _Toc173852364 \h </w:instrText>
+            <w:instrText xml:space="preserve"> PAGEREF _Toc184302451 \h </w:instrText>
           </w:r>
           <w:r>
             <w:rPr>
@@ -1445,7 +1646,7 @@
             <w:rPr>
               <w:noProof/>
             </w:rPr>
-            <w:t>8</w:t>
+            <w:t>9</w:t>
           </w:r>
           <w:r>
             <w:rPr>
@@ -1489,7 +1690,7 @@
             <w:rPr>
               <w:noProof/>
             </w:rPr>
-            <w:instrText xml:space="preserve"> PAGEREF _Toc173852365 \h </w:instrText>
+            <w:instrText xml:space="preserve"> PAGEREF _Toc184302452 \h </w:instrText>
           </w:r>
           <w:r>
             <w:rPr>
@@ -1506,7 +1707,7 @@
             <w:rPr>
               <w:noProof/>
             </w:rPr>
-            <w:t>8</w:t>
+            <w:t>9</w:t>
           </w:r>
           <w:r>
             <w:rPr>
@@ -1551,7 +1752,7 @@
             <w:rPr>
               <w:noProof/>
             </w:rPr>
-            <w:instrText xml:space="preserve"> PAGEREF _Toc173852366 \h </w:instrText>
+            <w:instrText xml:space="preserve"> PAGEREF _Toc184302453 \h </w:instrText>
           </w:r>
           <w:r>
             <w:rPr>
@@ -1568,7 +1769,7 @@
             <w:rPr>
               <w:noProof/>
             </w:rPr>
-            <w:t>8</w:t>
+            <w:t>10</w:t>
           </w:r>
           <w:r>
             <w:rPr>
@@ -1613,7 +1814,7 @@
             <w:rPr>
               <w:noProof/>
             </w:rPr>
-            <w:instrText xml:space="preserve"> PAGEREF _Toc173852367 \h </w:instrText>
+            <w:instrText xml:space="preserve"> PAGEREF _Toc184302454 \h </w:instrText>
           </w:r>
           <w:r>
             <w:rPr>
@@ -1630,7 +1831,7 @@
             <w:rPr>
               <w:noProof/>
             </w:rPr>
-            <w:t>9</w:t>
+            <w:t>11</w:t>
           </w:r>
           <w:r>
             <w:rPr>
@@ -1675,7 +1876,7 @@
             <w:rPr>
               <w:noProof/>
             </w:rPr>
-            <w:instrText xml:space="preserve"> PAGEREF _Toc173852368 \h </w:instrText>
+            <w:instrText xml:space="preserve"> PAGEREF _Toc184302455 \h </w:instrText>
           </w:r>
           <w:r>
             <w:rPr>
@@ -1692,7 +1893,7 @@
             <w:rPr>
               <w:noProof/>
             </w:rPr>
-            <w:t>10</w:t>
+            <w:t>12</w:t>
           </w:r>
           <w:r>
             <w:rPr>
@@ -1737,7 +1938,7 @@
             <w:rPr>
               <w:noProof/>
             </w:rPr>
-            <w:instrText xml:space="preserve"> PAGEREF _Toc173852369 \h </w:instrText>
+            <w:instrText xml:space="preserve"> PAGEREF _Toc184302456 \h </w:instrText>
           </w:r>
           <w:r>
             <w:rPr>
@@ -1754,7 +1955,7 @@
             <w:rPr>
               <w:noProof/>
             </w:rPr>
-            <w:t>11</w:t>
+            <w:t>12</w:t>
           </w:r>
           <w:r>
             <w:rPr>
@@ -1799,7 +2000,7 @@
             <w:rPr>
               <w:noProof/>
             </w:rPr>
-            <w:instrText xml:space="preserve"> PAGEREF _Toc173852370 \h </w:instrText>
+            <w:instrText xml:space="preserve"> PAGEREF _Toc184302457 \h </w:instrText>
           </w:r>
           <w:r>
             <w:rPr>
@@ -1816,7 +2017,7 @@
             <w:rPr>
               <w:noProof/>
             </w:rPr>
-            <w:t>12</w:t>
+            <w:t>14</w:t>
           </w:r>
           <w:r>
             <w:rPr>
@@ -1861,7 +2062,7 @@
             <w:rPr>
               <w:noProof/>
             </w:rPr>
-            <w:instrText xml:space="preserve"> PAGEREF _Toc173852371 \h </w:instrText>
+            <w:instrText xml:space="preserve"> PAGEREF _Toc184302458 \h </w:instrText>
           </w:r>
           <w:r>
             <w:rPr>
@@ -1878,7 +2079,7 @@
             <w:rPr>
               <w:noProof/>
             </w:rPr>
-            <w:t>13</w:t>
+            <w:t>15</w:t>
           </w:r>
           <w:r>
             <w:rPr>
@@ -1923,7 +2124,7 @@
             <w:rPr>
               <w:noProof/>
             </w:rPr>
-            <w:instrText xml:space="preserve"> PAGEREF _Toc173852372 \h </w:instrText>
+            <w:instrText xml:space="preserve"> PAGEREF _Toc184302459 \h </w:instrText>
           </w:r>
           <w:r>
             <w:rPr>
@@ -1940,7 +2141,7 @@
             <w:rPr>
               <w:noProof/>
             </w:rPr>
-            <w:t>14</w:t>
+            <w:t>16</w:t>
           </w:r>
           <w:r>
             <w:rPr>
@@ -1985,7 +2186,7 @@
             <w:rPr>
               <w:noProof/>
             </w:rPr>
-            <w:instrText xml:space="preserve"> PAGEREF _Toc173852373 \h </w:instrText>
+            <w:instrText xml:space="preserve"> PAGEREF _Toc184302460 \h </w:instrText>
           </w:r>
           <w:r>
             <w:rPr>
@@ -2002,7 +2203,7 @@
             <w:rPr>
               <w:noProof/>
             </w:rPr>
-            <w:t>15</w:t>
+            <w:t>16</w:t>
           </w:r>
           <w:r>
             <w:rPr>
@@ -2047,7 +2248,7 @@
             <w:rPr>
               <w:noProof/>
             </w:rPr>
-            <w:instrText xml:space="preserve"> PAGEREF _Toc173852374 \h </w:instrText>
+            <w:instrText xml:space="preserve"> PAGEREF _Toc184302461 \h </w:instrText>
           </w:r>
           <w:r>
             <w:rPr>
@@ -2064,7 +2265,7 @@
             <w:rPr>
               <w:noProof/>
             </w:rPr>
-            <w:t>16</w:t>
+            <w:t>17</w:t>
           </w:r>
           <w:r>
             <w:rPr>
@@ -2108,7 +2309,7 @@
             <w:rPr>
               <w:noProof/>
             </w:rPr>
-            <w:instrText xml:space="preserve"> PAGEREF _Toc173852375 \h </w:instrText>
+            <w:instrText xml:space="preserve"> PAGEREF _Toc184302462 \h </w:instrText>
           </w:r>
           <w:r>
             <w:rPr>
@@ -2125,7 +2326,7 @@
             <w:rPr>
               <w:noProof/>
             </w:rPr>
-            <w:t>17</w:t>
+            <w:t>18</w:t>
           </w:r>
           <w:r>
             <w:rPr>
@@ -2169,7 +2370,7 @@
             <w:rPr>
               <w:noProof/>
             </w:rPr>
-            <w:instrText xml:space="preserve"> PAGEREF _Toc173852376 \h </w:instrText>
+            <w:instrText xml:space="preserve"> PAGEREF _Toc184302463 \h </w:instrText>
           </w:r>
           <w:r>
             <w:rPr>
@@ -2186,7 +2387,7 @@
             <w:rPr>
               <w:noProof/>
             </w:rPr>
-            <w:t>18</w:t>
+            <w:t>19</w:t>
           </w:r>
           <w:r>
             <w:rPr>
@@ -2230,7 +2431,7 @@
             <w:rPr>
               <w:noProof/>
             </w:rPr>
-            <w:instrText xml:space="preserve"> PAGEREF _Toc173852377 \h </w:instrText>
+            <w:instrText xml:space="preserve"> PAGEREF _Toc184302464 \h </w:instrText>
           </w:r>
           <w:r>
             <w:rPr>
@@ -2247,7 +2448,7 @@
             <w:rPr>
               <w:noProof/>
             </w:rPr>
-            <w:t>18</w:t>
+            <w:t>20</w:t>
           </w:r>
           <w:r>
             <w:rPr>
@@ -2292,7 +2493,7 @@
             <w:rPr>
               <w:noProof/>
             </w:rPr>
-            <w:instrText xml:space="preserve"> PAGEREF _Toc173852378 \h </w:instrText>
+            <w:instrText xml:space="preserve"> PAGEREF _Toc184302465 \h </w:instrText>
           </w:r>
           <w:r>
             <w:rPr>
@@ -2309,7 +2510,7 @@
             <w:rPr>
               <w:noProof/>
             </w:rPr>
-            <w:t>19</w:t>
+            <w:t>21</w:t>
           </w:r>
           <w:r>
             <w:rPr>
@@ -2354,7 +2555,7 @@
             <w:rPr>
               <w:noProof/>
             </w:rPr>
-            <w:instrText xml:space="preserve"> PAGEREF _Toc173852379 \h </w:instrText>
+            <w:instrText xml:space="preserve"> PAGEREF _Toc184302466 \h </w:instrText>
           </w:r>
           <w:r>
             <w:rPr>
@@ -2371,7 +2572,7 @@
             <w:rPr>
               <w:noProof/>
             </w:rPr>
-            <w:t>20</w:t>
+            <w:t>21</w:t>
           </w:r>
           <w:r>
             <w:rPr>
@@ -2416,7 +2617,7 @@
             <w:rPr>
               <w:noProof/>
             </w:rPr>
-            <w:instrText xml:space="preserve"> PAGEREF _Toc173852380 \h </w:instrText>
+            <w:instrText xml:space="preserve"> PAGEREF _Toc184302467 \h </w:instrText>
           </w:r>
           <w:r>
             <w:rPr>
@@ -2433,7 +2634,7 @@
             <w:rPr>
               <w:noProof/>
             </w:rPr>
-            <w:t>20</w:t>
+            <w:t>22</w:t>
           </w:r>
           <w:r>
             <w:rPr>
@@ -2478,7 +2679,7 @@
             <w:rPr>
               <w:noProof/>
             </w:rPr>
-            <w:instrText xml:space="preserve"> PAGEREF _Toc173852381 \h </w:instrText>
+            <w:instrText xml:space="preserve"> PAGEREF _Toc184302468 \h </w:instrText>
           </w:r>
           <w:r>
             <w:rPr>
@@ -2495,7 +2696,7 @@
             <w:rPr>
               <w:noProof/>
             </w:rPr>
-            <w:t>21</w:t>
+            <w:t>22</w:t>
           </w:r>
           <w:r>
             <w:rPr>
@@ -2540,7 +2741,7 @@
             <w:rPr>
               <w:noProof/>
             </w:rPr>
-            <w:instrText xml:space="preserve"> PAGEREF _Toc173852382 \h </w:instrText>
+            <w:instrText xml:space="preserve"> PAGEREF _Toc184302469 \h </w:instrText>
           </w:r>
           <w:r>
             <w:rPr>
@@ -2557,7 +2758,7 @@
             <w:rPr>
               <w:noProof/>
             </w:rPr>
-            <w:t>21</w:t>
+            <w:t>23</w:t>
           </w:r>
           <w:r>
             <w:rPr>
@@ -2600,7 +2801,7 @@
             <w:rPr>
               <w:noProof/>
             </w:rPr>
-            <w:instrText xml:space="preserve"> PAGEREF _Toc173852383 \h </w:instrText>
+            <w:instrText xml:space="preserve"> PAGEREF _Toc184302470 \h </w:instrText>
           </w:r>
           <w:r>
             <w:rPr>
@@ -2617,7 +2818,7 @@
             <w:rPr>
               <w:noProof/>
             </w:rPr>
-            <w:t>23</w:t>
+            <w:t>24</w:t>
           </w:r>
           <w:r>
             <w:rPr>
@@ -2625,504 +2826,6 @@
             </w:rPr>
             <w:fldChar w:fldCharType="end"/>
           </w:r>
-        </w:p>
-        <w:p>
-          <w:pPr>
-            <w:pStyle w:val="TOC2"/>
-            <w:tabs>
-              <w:tab w:val="right" w:leader="dot" w:pos="9350"/>
-            </w:tabs>
-            <w:rPr>
-              <w:rFonts w:eastAsiaTheme="minorEastAsia"/>
-              <w:b w:val="0"/>
-              <w:noProof/>
-              <w:sz w:val="24"/>
-              <w:szCs w:val="24"/>
-            </w:rPr>
-          </w:pPr>
-          <w:r>
-            <w:rPr>
-              <w:noProof/>
-            </w:rPr>
-            <w:t>Game States</w:t>
-          </w:r>
-          <w:r>
-            <w:rPr>
-              <w:noProof/>
-            </w:rPr>
-            <w:tab/>
-          </w:r>
-          <w:r>
-            <w:rPr>
-              <w:noProof/>
-            </w:rPr>
-            <w:fldChar w:fldCharType="begin"/>
-          </w:r>
-          <w:r>
-            <w:rPr>
-              <w:noProof/>
-            </w:rPr>
-            <w:instrText xml:space="preserve"> PAGEREF _Toc173852384 \h </w:instrText>
-          </w:r>
-          <w:r>
-            <w:rPr>
-              <w:noProof/>
-            </w:rPr>
-          </w:r>
-          <w:r>
-            <w:rPr>
-              <w:noProof/>
-            </w:rPr>
-            <w:fldChar w:fldCharType="separate"/>
-          </w:r>
-          <w:r>
-            <w:rPr>
-              <w:noProof/>
-            </w:rPr>
-            <w:t>23</w:t>
-          </w:r>
-          <w:r>
-            <w:rPr>
-              <w:noProof/>
-            </w:rPr>
-            <w:fldChar w:fldCharType="end"/>
-          </w:r>
-        </w:p>
-        <w:p>
-          <w:pPr>
-            <w:pStyle w:val="TOC2"/>
-            <w:tabs>
-              <w:tab w:val="right" w:leader="dot" w:pos="9350"/>
-            </w:tabs>
-            <w:rPr>
-              <w:rFonts w:eastAsiaTheme="minorEastAsia"/>
-              <w:b w:val="0"/>
-              <w:noProof/>
-              <w:sz w:val="24"/>
-              <w:szCs w:val="24"/>
-            </w:rPr>
-          </w:pPr>
-          <w:r>
-            <w:rPr>
-              <w:noProof/>
-            </w:rPr>
-            <w:t>Government Types</w:t>
-          </w:r>
-          <w:r>
-            <w:rPr>
-              <w:noProof/>
-            </w:rPr>
-            <w:tab/>
-          </w:r>
-          <w:r>
-            <w:rPr>
-              <w:noProof/>
-            </w:rPr>
-            <w:fldChar w:fldCharType="begin"/>
-          </w:r>
-          <w:r>
-            <w:rPr>
-              <w:noProof/>
-            </w:rPr>
-            <w:instrText xml:space="preserve"> PAGEREF _Toc173852385 \h </w:instrText>
-          </w:r>
-          <w:r>
-            <w:rPr>
-              <w:noProof/>
-            </w:rPr>
-          </w:r>
-          <w:r>
-            <w:rPr>
-              <w:noProof/>
-            </w:rPr>
-            <w:fldChar w:fldCharType="separate"/>
-          </w:r>
-          <w:r>
-            <w:rPr>
-              <w:noProof/>
-            </w:rPr>
-            <w:t>23</w:t>
-          </w:r>
-          <w:r>
-            <w:rPr>
-              <w:noProof/>
-            </w:rPr>
-            <w:fldChar w:fldCharType="end"/>
-          </w:r>
-        </w:p>
-        <w:p>
-          <w:pPr>
-            <w:pStyle w:val="TOC2"/>
-            <w:tabs>
-              <w:tab w:val="right" w:leader="dot" w:pos="9350"/>
-            </w:tabs>
-            <w:rPr>
-              <w:rFonts w:eastAsiaTheme="minorEastAsia"/>
-              <w:b w:val="0"/>
-              <w:noProof/>
-              <w:sz w:val="24"/>
-              <w:szCs w:val="24"/>
-            </w:rPr>
-          </w:pPr>
-          <w:r>
-            <w:rPr>
-              <w:noProof/>
-            </w:rPr>
-            <w:t>Message Types</w:t>
-          </w:r>
-          <w:r>
-            <w:rPr>
-              <w:noProof/>
-            </w:rPr>
-            <w:tab/>
-          </w:r>
-          <w:r>
-            <w:rPr>
-              <w:noProof/>
-            </w:rPr>
-            <w:fldChar w:fldCharType="begin"/>
-          </w:r>
-          <w:r>
-            <w:rPr>
-              <w:noProof/>
-            </w:rPr>
-            <w:instrText xml:space="preserve"> PAGEREF _Toc173852386 \h </w:instrText>
-          </w:r>
-          <w:r>
-            <w:rPr>
-              <w:noProof/>
-            </w:rPr>
-          </w:r>
-          <w:r>
-            <w:rPr>
-              <w:noProof/>
-            </w:rPr>
-            <w:fldChar w:fldCharType="separate"/>
-          </w:r>
-          <w:r>
-            <w:rPr>
-              <w:noProof/>
-            </w:rPr>
-            <w:t>23</w:t>
-          </w:r>
-          <w:r>
-            <w:rPr>
-              <w:noProof/>
-            </w:rPr>
-            <w:fldChar w:fldCharType="end"/>
-          </w:r>
-        </w:p>
-        <w:p>
-          <w:pPr>
-            <w:pStyle w:val="TOC2"/>
-            <w:tabs>
-              <w:tab w:val="right" w:leader="dot" w:pos="9350"/>
-            </w:tabs>
-            <w:rPr>
-              <w:rFonts w:eastAsiaTheme="minorEastAsia"/>
-              <w:b w:val="0"/>
-              <w:noProof/>
-              <w:sz w:val="24"/>
-              <w:szCs w:val="24"/>
-            </w:rPr>
-          </w:pPr>
-          <w:r>
-            <w:rPr>
-              <w:noProof/>
-            </w:rPr>
-            <w:t>Nexus Types</w:t>
-          </w:r>
-          <w:r>
-            <w:rPr>
-              <w:noProof/>
-            </w:rPr>
-            <w:tab/>
-          </w:r>
-          <w:r>
-            <w:rPr>
-              <w:noProof/>
-            </w:rPr>
-            <w:fldChar w:fldCharType="begin"/>
-          </w:r>
-          <w:r>
-            <w:rPr>
-              <w:noProof/>
-            </w:rPr>
-            <w:instrText xml:space="preserve"> PAGEREF _Toc173852387 \h </w:instrText>
-          </w:r>
-          <w:r>
-            <w:rPr>
-              <w:noProof/>
-            </w:rPr>
-          </w:r>
-          <w:r>
-            <w:rPr>
-              <w:noProof/>
-            </w:rPr>
-            <w:fldChar w:fldCharType="separate"/>
-          </w:r>
-          <w:r>
-            <w:rPr>
-              <w:noProof/>
-            </w:rPr>
-            <w:t>23</w:t>
-          </w:r>
-          <w:r>
-            <w:rPr>
-              <w:noProof/>
-            </w:rPr>
-            <w:fldChar w:fldCharType="end"/>
-          </w:r>
-        </w:p>
-        <w:p>
-          <w:pPr>
-            <w:pStyle w:val="TOC2"/>
-            <w:tabs>
-              <w:tab w:val="right" w:leader="dot" w:pos="9350"/>
-            </w:tabs>
-            <w:rPr>
-              <w:rFonts w:eastAsiaTheme="minorEastAsia"/>
-              <w:b w:val="0"/>
-              <w:noProof/>
-              <w:sz w:val="24"/>
-              <w:szCs w:val="24"/>
-            </w:rPr>
-          </w:pPr>
-          <w:r>
-            <w:rPr>
-              <w:noProof/>
-            </w:rPr>
-            <w:t>Production Types</w:t>
-          </w:r>
-          <w:r>
-            <w:rPr>
-              <w:noProof/>
-            </w:rPr>
-            <w:tab/>
-          </w:r>
-          <w:r>
-            <w:rPr>
-              <w:noProof/>
-            </w:rPr>
-            <w:fldChar w:fldCharType="begin"/>
-          </w:r>
-          <w:r>
-            <w:rPr>
-              <w:noProof/>
-            </w:rPr>
-            <w:instrText xml:space="preserve"> PAGEREF _Toc173852388 \h </w:instrText>
-          </w:r>
-          <w:r>
-            <w:rPr>
-              <w:noProof/>
-            </w:rPr>
-          </w:r>
-          <w:r>
-            <w:rPr>
-              <w:noProof/>
-            </w:rPr>
-            <w:fldChar w:fldCharType="separate"/>
-          </w:r>
-          <w:r>
-            <w:rPr>
-              <w:noProof/>
-            </w:rPr>
-            <w:t>23</w:t>
-          </w:r>
-          <w:r>
-            <w:rPr>
-              <w:noProof/>
-            </w:rPr>
-            <w:fldChar w:fldCharType="end"/>
-          </w:r>
-        </w:p>
-        <w:p>
-          <w:pPr>
-            <w:pStyle w:val="TOC2"/>
-            <w:tabs>
-              <w:tab w:val="right" w:leader="dot" w:pos="9350"/>
-            </w:tabs>
-            <w:rPr>
-              <w:rFonts w:eastAsiaTheme="minorEastAsia"/>
-              <w:b w:val="0"/>
-              <w:noProof/>
-              <w:sz w:val="24"/>
-              <w:szCs w:val="24"/>
-            </w:rPr>
-          </w:pPr>
-          <w:r>
-            <w:rPr>
-              <w:noProof/>
-            </w:rPr>
-            <w:t>Races</w:t>
-          </w:r>
-          <w:r>
-            <w:rPr>
-              <w:noProof/>
-            </w:rPr>
-            <w:tab/>
-          </w:r>
-          <w:r>
-            <w:rPr>
-              <w:noProof/>
-            </w:rPr>
-            <w:fldChar w:fldCharType="begin"/>
-          </w:r>
-          <w:r>
-            <w:rPr>
-              <w:noProof/>
-            </w:rPr>
-            <w:instrText xml:space="preserve"> PAGEREF _Toc173852389 \h </w:instrText>
-          </w:r>
-          <w:r>
-            <w:rPr>
-              <w:noProof/>
-            </w:rPr>
-          </w:r>
-          <w:r>
-            <w:rPr>
-              <w:noProof/>
-            </w:rPr>
-            <w:fldChar w:fldCharType="separate"/>
-          </w:r>
-          <w:r>
-            <w:rPr>
-              <w:noProof/>
-            </w:rPr>
-            <w:t>23</w:t>
-          </w:r>
-          <w:r>
-            <w:rPr>
-              <w:noProof/>
-            </w:rPr>
-            <w:fldChar w:fldCharType="end"/>
-          </w:r>
-        </w:p>
-        <w:p>
-          <w:pPr>
-            <w:pStyle w:val="TOC2"/>
-            <w:tabs>
-              <w:tab w:val="right" w:leader="dot" w:pos="9350"/>
-            </w:tabs>
-            <w:rPr>
-              <w:rFonts w:eastAsiaTheme="minorEastAsia"/>
-              <w:b w:val="0"/>
-              <w:noProof/>
-              <w:sz w:val="24"/>
-              <w:szCs w:val="24"/>
-            </w:rPr>
-          </w:pPr>
-          <w:r>
-            <w:rPr>
-              <w:noProof/>
-            </w:rPr>
-            <w:t>Rankings</w:t>
-          </w:r>
-          <w:r>
-            <w:rPr>
-              <w:noProof/>
-            </w:rPr>
-            <w:tab/>
-          </w:r>
-          <w:r>
-            <w:rPr>
-              <w:noProof/>
-            </w:rPr>
-            <w:fldChar w:fldCharType="begin"/>
-          </w:r>
-          <w:r>
-            <w:rPr>
-              <w:noProof/>
-            </w:rPr>
-            <w:instrText xml:space="preserve"> PAGEREF _Toc173852390 \h </w:instrText>
-          </w:r>
-          <w:r>
-            <w:rPr>
-              <w:noProof/>
-            </w:rPr>
-          </w:r>
-          <w:r>
-            <w:rPr>
-              <w:noProof/>
-            </w:rPr>
-            <w:fldChar w:fldCharType="separate"/>
-          </w:r>
-          <w:r>
-            <w:rPr>
-              <w:noProof/>
-            </w:rPr>
-            <w:t>23</w:t>
-          </w:r>
-          <w:r>
-            <w:rPr>
-              <w:noProof/>
-            </w:rPr>
-            <w:fldChar w:fldCharType="end"/>
-          </w:r>
-        </w:p>
-        <w:p>
-          <w:pPr>
-            <w:pStyle w:val="TOC2"/>
-            <w:tabs>
-              <w:tab w:val="right" w:leader="dot" w:pos="9350"/>
-            </w:tabs>
-            <w:rPr>
-              <w:rFonts w:eastAsiaTheme="minorEastAsia"/>
-              <w:b w:val="0"/>
-              <w:noProof/>
-              <w:sz w:val="24"/>
-              <w:szCs w:val="24"/>
-            </w:rPr>
-          </w:pPr>
-          <w:r>
-            <w:rPr>
-              <w:noProof/>
-            </w:rPr>
-            <w:t>Transport Types</w:t>
-          </w:r>
-          <w:r>
-            <w:rPr>
-              <w:noProof/>
-            </w:rPr>
-            <w:tab/>
-          </w:r>
-          <w:r>
-            <w:rPr>
-              <w:noProof/>
-            </w:rPr>
-            <w:fldChar w:fldCharType="begin"/>
-          </w:r>
-          <w:r>
-            <w:rPr>
-              <w:noProof/>
-            </w:rPr>
-            <w:instrText xml:space="preserve"> PAGEREF _Toc173852391 \h </w:instrText>
-          </w:r>
-          <w:r>
-            <w:rPr>
-              <w:noProof/>
-            </w:rPr>
-          </w:r>
-          <w:r>
-            <w:rPr>
-              <w:noProof/>
-            </w:rPr>
-            <w:fldChar w:fldCharType="separate"/>
-          </w:r>
-          <w:r>
-            <w:rPr>
-              <w:noProof/>
-            </w:rPr>
-            <w:t>23</w:t>
-          </w:r>
-          <w:r>
-            <w:rPr>
-              <w:noProof/>
-            </w:rPr>
-            <w:fldChar w:fldCharType="end"/>
-          </w:r>
-        </w:p>
-        <w:p>
           <w:r>
             <w:fldChar w:fldCharType="end"/>
           </w:r>
@@ -3136,7 +2839,7 @@
       <w:r>
         <w:br w:type="page"/>
       </w:r>
-      <w:bookmarkStart w:id="0" w:name="_Toc173852350"/>
+      <w:bookmarkStart w:id="0" w:name="_Toc184302436"/>
       <w:r>
         <w:t>Overview</w:t>
       </w:r>
@@ -3306,7 +3009,7 @@
       <w:pPr>
         <w:pStyle w:val="Heading2"/>
       </w:pPr>
-      <w:bookmarkStart w:id="1" w:name="_Toc173852351"/>
+      <w:bookmarkStart w:id="1" w:name="_Toc184302437"/>
       <w:r>
         <w:t xml:space="preserve">HTTP </w:t>
       </w:r>
@@ -3330,7 +3033,7 @@
       <w:pPr>
         <w:pStyle w:val="Heading2"/>
       </w:pPr>
-      <w:bookmarkStart w:id="2" w:name="_Toc173852352"/>
+      <w:bookmarkStart w:id="2" w:name="_Toc184302438"/>
       <w:r>
         <w:t xml:space="preserve">HTTP </w:t>
       </w:r>
@@ -3431,7 +3134,7 @@
       <w:pPr>
         <w:pStyle w:val="Heading3"/>
       </w:pPr>
-      <w:bookmarkStart w:id="3" w:name="_Toc173852353"/>
+      <w:bookmarkStart w:id="3" w:name="_Toc184302439"/>
       <w:r>
         <w:t>Content Type</w:t>
       </w:r>
@@ -3518,7 +3221,7 @@
       <w:pPr>
         <w:pStyle w:val="Heading3"/>
       </w:pPr>
-      <w:bookmarkStart w:id="4" w:name="_Toc173852354"/>
+      <w:bookmarkStart w:id="4" w:name="_Toc184302440"/>
       <w:r>
         <w:t>Error Responses</w:t>
       </w:r>
@@ -3607,7 +3310,7 @@
       <w:pPr>
         <w:pStyle w:val="Heading3"/>
       </w:pPr>
-      <w:bookmarkStart w:id="5" w:name="_Toc173852355"/>
+      <w:bookmarkStart w:id="5" w:name="_Toc184302441"/>
       <w:r>
         <w:t>Lists</w:t>
       </w:r>
@@ -3711,7 +3414,7 @@
       <w:pPr>
         <w:pStyle w:val="Heading3"/>
       </w:pPr>
-      <w:bookmarkStart w:id="6" w:name="_Toc173852356"/>
+      <w:bookmarkStart w:id="6" w:name="_Toc184302442"/>
       <w:r>
         <w:t>Boolean values</w:t>
       </w:r>
@@ -3726,7 +3429,7 @@
       <w:pPr>
         <w:pStyle w:val="Heading3"/>
       </w:pPr>
-      <w:bookmarkStart w:id="7" w:name="_Toc173852357"/>
+      <w:bookmarkStart w:id="7" w:name="_Toc184302443"/>
       <w:r>
         <w:t>Timestamp</w:t>
       </w:r>
@@ -3759,7 +3462,7 @@
       <w:pPr>
         <w:pStyle w:val="Heading3"/>
       </w:pPr>
-      <w:bookmarkStart w:id="8" w:name="_Toc173852358"/>
+      <w:bookmarkStart w:id="8" w:name="_Toc184302444"/>
       <w:r>
         <w:t>“dummy” parameter</w:t>
       </w:r>
@@ -3817,13 +3520,320 @@
     </w:p>
     <w:p>
       <w:pPr>
+        <w:pStyle w:val="Heading2"/>
+      </w:pPr>
+      <w:bookmarkStart w:id="9" w:name="_Toc184302445"/>
+      <w:r>
+        <w:t>“failsafe” parameter</w:t>
+      </w:r>
+      <w:bookmarkEnd w:id="9"/>
+    </w:p>
+    <w:p>
+      <w:r>
+        <w:t xml:space="preserve">A query string parameter named </w:t>
+      </w:r>
+      <w:r>
+        <w:rPr>
+          <w:rStyle w:val="url"/>
+        </w:rPr>
+        <w:t>failsafe</w:t>
+      </w:r>
+      <w:r>
+        <w:t xml:space="preserve"> can optionally be included in the request.  The value of this parameter can be anything, but it should be unique so that no two requests </w:t>
+      </w:r>
+      <w:r>
+        <w:t>use</w:t>
+      </w:r>
+      <w:r>
+        <w:t xml:space="preserve"> the same value.  If </w:t>
+      </w:r>
+      <w:r>
+        <w:t>included in the request</w:t>
+      </w:r>
+      <w:r>
+        <w:t xml:space="preserve">, a </w:t>
+      </w:r>
+      <w:r>
+        <w:rPr>
+          <w:rStyle w:val="url"/>
+        </w:rPr>
+        <w:t>failsafe</w:t>
+      </w:r>
+      <w:r>
+        <w:t xml:space="preserve"> parameter with the same value will be </w:t>
+      </w:r>
+      <w:r>
+        <w:t>sent back</w:t>
+      </w:r>
+      <w:r>
+        <w:t xml:space="preserve"> in the response</w:t>
+      </w:r>
+      <w:r>
+        <w:t xml:space="preserve"> (it is “echoed” back)</w:t>
+      </w:r>
+      <w:r>
+        <w:t>.</w:t>
+      </w:r>
+    </w:p>
+    <w:p/>
+    <w:p>
+      <w:r>
+        <w:t>This can be used to ensure that the response is coming directly from the HAPI serv</w:t>
+      </w:r>
+      <w:r>
+        <w:t xml:space="preserve">er, </w:t>
+      </w:r>
+      <w:r>
+        <w:t xml:space="preserve">and not from </w:t>
+      </w:r>
+      <w:r>
+        <w:t>a</w:t>
+      </w:r>
+      <w:r>
+        <w:t xml:space="preserve"> cache.  The value </w:t>
+      </w:r>
+      <w:r>
+        <w:t xml:space="preserve">included in the response should </w:t>
+      </w:r>
+      <w:r>
+        <w:t>match</w:t>
+      </w:r>
+      <w:r>
+        <w:t xml:space="preserve"> </w:t>
+      </w:r>
+      <w:r>
+        <w:t>t</w:t>
+      </w:r>
+      <w:r>
+        <w:t>he</w:t>
+      </w:r>
+      <w:r>
+        <w:t xml:space="preserve"> original</w:t>
+      </w:r>
+      <w:r>
+        <w:t xml:space="preserve"> value</w:t>
+      </w:r>
+      <w:r>
+        <w:t xml:space="preserve"> sent in the request</w:t>
+      </w:r>
+      <w:r>
+        <w:t>.</w:t>
+      </w:r>
+      <w:r>
+        <w:t xml:space="preserve">  </w:t>
+      </w:r>
+      <w:r>
+        <w:t>I</w:t>
+      </w:r>
+      <w:r>
+        <w:t xml:space="preserve">f they are different (or if </w:t>
+      </w:r>
+      <w:r>
+        <w:t xml:space="preserve">the response does not contain a </w:t>
+      </w:r>
+      <w:r>
+        <w:rPr>
+          <w:rStyle w:val="url"/>
+        </w:rPr>
+        <w:t>failsafe</w:t>
+      </w:r>
+      <w:r>
+        <w:t xml:space="preserve"> parameter</w:t>
+      </w:r>
+      <w:r>
+        <w:t xml:space="preserve"> at all</w:t>
+      </w:r>
+      <w:r>
+        <w:t>)</w:t>
+      </w:r>
+      <w:r>
+        <w:t>, then the response</w:t>
+      </w:r>
+      <w:r>
+        <w:t xml:space="preserve"> should be discarded, as it may not</w:t>
+      </w:r>
+      <w:r>
+        <w:t xml:space="preserve"> contain up-to-date data.</w:t>
+      </w:r>
+    </w:p>
+    <w:p/>
+    <w:p>
+      <w:pPr>
+        <w:rPr>
+          <w:b/>
+        </w:rPr>
+      </w:pPr>
+      <w:r>
+        <w:rPr>
+          <w:b/>
+        </w:rPr>
+        <w:t>Request/response e</w:t>
+      </w:r>
+      <w:r>
+        <w:rPr>
+          <w:b/>
+        </w:rPr>
+        <w:t>xample:</w:t>
+      </w:r>
+    </w:p>
+    <w:tbl>
+      <w:tblPr>
+        <w:tblStyle w:val="TableGrid"/>
+        <w:tblW w:w="0" w:type="auto"/>
+        <w:tblLayout w:type="fixed"/>
+        <w:tblCellMar>
+          <w:top w:w="115" w:type="dxa"/>
+          <w:left w:w="115" w:type="dxa"/>
+          <w:bottom w:w="115" w:type="dxa"/>
+          <w:right w:w="115" w:type="dxa"/>
+        </w:tblCellMar>
+        <w:tblLook w:val="00BF"/>
+      </w:tblPr>
+      <w:tblGrid>
+        <w:gridCol w:w="1195"/>
+        <w:gridCol w:w="8395"/>
+      </w:tblGrid>
+      <w:tr>
+        <w:tc>
+          <w:tcPr>
+            <w:tcW w:w="1195" w:type="dxa"/>
+            <w:shd w:val="clear" w:color="auto" w:fill="EAF1DD" w:themeFill="accent3" w:themeFillTint="33"/>
+          </w:tcPr>
+          <w:p>
+            <w:pPr>
+              <w:rPr>
+                <w:i/>
+              </w:rPr>
+            </w:pPr>
+            <w:r>
+              <w:rPr>
+                <w:i/>
+              </w:rPr>
+              <w:t>Request</w:t>
+            </w:r>
+            <w:r>
+              <w:rPr>
+                <w:i/>
+              </w:rPr>
+              <w:t xml:space="preserve"> URL</w:t>
+            </w:r>
+          </w:p>
+        </w:tc>
+        <w:tc>
+          <w:tcPr>
+            <w:tcW w:w="8395" w:type="dxa"/>
+            <w:shd w:val="clear" w:color="auto" w:fill="EAF1DD" w:themeFill="accent3" w:themeFillTint="33"/>
+          </w:tcPr>
+          <w:p>
+            <w:pPr>
+              <w:rPr>
+                <w:rStyle w:val="code"/>
+              </w:rPr>
+            </w:pPr>
+            <w:r>
+              <w:rPr>
+                <w:rStyle w:val="code"/>
+                <w:i/>
+              </w:rPr>
+              <w:t>&lt;HAPI&gt;</w:t>
+            </w:r>
+            <w:r>
+              <w:rPr>
+                <w:rStyle w:val="code"/>
+              </w:rPr>
+              <w:t>?request</w:t>
+            </w:r>
+            <w:r>
+              <w:rPr>
+                <w:rStyle w:val="code"/>
+              </w:rPr>
+              <w:t>=</w:t>
+            </w:r>
+            <w:r>
+              <w:rPr>
+                <w:rStyle w:val="code"/>
+              </w:rPr>
+              <w:t>games&amp;</w:t>
+            </w:r>
+            <w:r>
+              <w:rPr>
+                <w:rStyle w:val="code"/>
+                <w:highlight w:val="yellow"/>
+              </w:rPr>
+              <w:t>failsafe=1322699724</w:t>
+            </w:r>
+          </w:p>
+        </w:tc>
+      </w:tr>
+      <w:tr>
+        <w:tc>
+          <w:tcPr>
+            <w:tcW w:w="1195" w:type="dxa"/>
+            <w:shd w:val="clear" w:color="auto" w:fill="DBE5F1" w:themeFill="accent1" w:themeFillTint="33"/>
+          </w:tcPr>
+          <w:p>
+            <w:pPr>
+              <w:rPr>
+                <w:i/>
+              </w:rPr>
+            </w:pPr>
+            <w:r>
+              <w:rPr>
+                <w:i/>
+              </w:rPr>
+              <w:t>Response Body</w:t>
+            </w:r>
+          </w:p>
+        </w:tc>
+        <w:tc>
+          <w:tcPr>
+            <w:tcW w:w="8395" w:type="dxa"/>
+            <w:shd w:val="clear" w:color="auto" w:fill="DBE5F1" w:themeFill="accent1" w:themeFillTint="33"/>
+          </w:tcPr>
+          <w:p>
+            <w:pPr>
+              <w:rPr>
+                <w:rStyle w:val="code"/>
+              </w:rPr>
+            </w:pPr>
+            <w:r>
+              <w:rPr>
+                <w:rStyle w:val="code"/>
+              </w:rPr>
+              <w:t>dummy=&amp;game0=Hyperiums6&amp;</w:t>
+            </w:r>
+            <w:r>
+              <w:rPr>
+                <w:rStyle w:val="code"/>
+              </w:rPr>
+              <w:t>state0=1&amp;descr0=Permanent game (Round #6)&amp;length0=replaced_by_maxenddate&amp;maxenddate0=null&amp;ispeec0=0&amp;maxplanets0=14&amp;initcash0=500000&amp;maxofferedplanets0=15&amp;nextplanetdelay0=5&amp;game1=HyperiumsRLF&amp;state1=1&amp;descr1=Permanent RLF game (Real Life Friendly)&amp;length1=replaced_by_maxenddate&amp;maxenddate1=null&amp;ispeec1=0&amp;maxplanets1=14&amp;initcash1=300000&amp;maxofferedplanets1=10&amp;nextplanetdelay1=5&amp;game2=RLF2&amp;state2=1&amp;descr2=Permanent Real Life Friendly v2&amp;length2=replaced_by_maxenddate&amp;maxenddate2=null&amp;ispeec2=0&amp;maxplanets2=10&amp;initcash2=300000&amp;maxofferedplanets2=10&amp;nextplanetdelay2=3</w:t>
+            </w:r>
+            <w:r>
+              <w:rPr>
+                <w:rStyle w:val="code"/>
+              </w:rPr>
+              <w:t>&amp;</w:t>
+            </w:r>
+            <w:r>
+              <w:rPr>
+                <w:rStyle w:val="code"/>
+                <w:highlight w:val="yellow"/>
+              </w:rPr>
+              <w:t>failsafe=1322699724</w:t>
+            </w:r>
+          </w:p>
+        </w:tc>
+      </w:tr>
+    </w:tbl>
+    <w:p>
+      <w:pPr>
         <w:pStyle w:val="Heading1"/>
       </w:pPr>
-      <w:bookmarkStart w:id="9" w:name="_Toc173852359"/>
+      <w:bookmarkStart w:id="10" w:name="_Toc184302446"/>
       <w:r>
         <w:t>Authentication</w:t>
       </w:r>
-      <w:bookmarkEnd w:id="9"/>
+      <w:bookmarkEnd w:id="10"/>
     </w:p>
     <w:p>
       <w:r>
@@ -4518,14 +4528,14 @@
       <w:pPr>
         <w:pStyle w:val="Heading1"/>
       </w:pPr>
-      <w:bookmarkStart w:id="10" w:name="_Toc173852360"/>
+      <w:bookmarkStart w:id="11" w:name="_Toc184302447"/>
       <w:r>
         <w:t>R</w:t>
       </w:r>
       <w:r>
         <w:t>equests</w:t>
       </w:r>
-      <w:bookmarkEnd w:id="10"/>
+      <w:bookmarkEnd w:id="11"/>
     </w:p>
     <w:p>
       <w:pPr>
@@ -4670,11 +4680,11 @@
       <w:pPr>
         <w:pStyle w:val="Heading2"/>
       </w:pPr>
-      <w:bookmarkStart w:id="11" w:name="_Toc173852361"/>
+      <w:bookmarkStart w:id="12" w:name="_Toc184302448"/>
       <w:r>
         <w:t>Download</w:t>
       </w:r>
-      <w:bookmarkEnd w:id="11"/>
+      <w:bookmarkEnd w:id="12"/>
     </w:p>
     <w:p>
       <w:r>
@@ -5060,14 +5070,14 @@
       <w:pPr>
         <w:pStyle w:val="Heading3"/>
       </w:pPr>
-      <w:bookmarkStart w:id="12" w:name="_Toc173852362"/>
+      <w:bookmarkStart w:id="13" w:name="_Toc184302449"/>
       <w:r>
         <w:t>A</w:t>
       </w:r>
       <w:r>
         <w:t>lliance data</w:t>
       </w:r>
-      <w:bookmarkEnd w:id="12"/>
+      <w:bookmarkEnd w:id="13"/>
     </w:p>
     <w:p>
       <w:r>
@@ -5240,21 +5250,30 @@
         <w:t>ich may contain spaces</w:t>
       </w:r>
       <w:r>
-        <w:t>.  Line 2 will be blank if the alliance does not have a description.</w:t>
+        <w:t xml:space="preserve">.  Line 2 will be </w:t>
+      </w:r>
+      <w:r>
+        <w:rPr>
+          <w:b/>
+        </w:rPr>
+        <w:t>blank</w:t>
+      </w:r>
+      <w:r>
+        <w:t xml:space="preserve"> if the alliance does not have a description.</w:t>
       </w:r>
     </w:p>
     <w:p>
       <w:pPr>
         <w:pStyle w:val="Heading3"/>
       </w:pPr>
-      <w:bookmarkStart w:id="13" w:name="_Toc173852363"/>
+      <w:bookmarkStart w:id="14" w:name="_Toc184302450"/>
       <w:r>
         <w:t>E</w:t>
       </w:r>
       <w:r>
         <w:t>vent data</w:t>
       </w:r>
-      <w:bookmarkEnd w:id="13"/>
+      <w:bookmarkEnd w:id="14"/>
     </w:p>
     <w:p>
       <w:r>
@@ -5341,10 +5360,37 @@
     </w:tbl>
     <w:p>
       <w:r>
-        <w:t>The data fields are delimited by one space character, except for the event description and event date fields, wh</w:t>
-      </w:r>
-      <w:r>
-        <w:t>ich may contain spaces</w:t>
+        <w:t>The data fields are delimited by one space character, except for the event description</w:t>
+      </w:r>
+      <w:r>
+        <w:t xml:space="preserve"> field, which may contains spaces,</w:t>
+      </w:r>
+      <w:r>
+        <w:t xml:space="preserve"> and </w:t>
+      </w:r>
+      <w:r>
+        <w:t xml:space="preserve">the </w:t>
+      </w:r>
+      <w:r>
+        <w:t>event date field, wh</w:t>
+      </w:r>
+      <w:r>
+        <w:t xml:space="preserve">ich </w:t>
+      </w:r>
+      <w:r>
+        <w:t>will</w:t>
+      </w:r>
+      <w:r>
+        <w:t xml:space="preserve"> contain </w:t>
+      </w:r>
+      <w:r>
+        <w:t xml:space="preserve">a </w:t>
+      </w:r>
+      <w:r>
+        <w:t>space</w:t>
+      </w:r>
+      <w:r>
+        <w:t xml:space="preserve"> between the date and time</w:t>
       </w:r>
       <w:r>
         <w:t>.</w:t>
@@ -5354,14 +5400,14 @@
       <w:pPr>
         <w:pStyle w:val="Heading3"/>
       </w:pPr>
-      <w:bookmarkStart w:id="14" w:name="_Toc173852364"/>
+      <w:bookmarkStart w:id="15" w:name="_Toc184302451"/>
       <w:r>
         <w:t>P</w:t>
       </w:r>
       <w:r>
         <w:t>lanet data</w:t>
       </w:r>
-      <w:bookmarkEnd w:id="14"/>
+      <w:bookmarkEnd w:id="15"/>
     </w:p>
     <w:p>
       <w:r>
@@ -5462,14 +5508,14 @@
       <w:pPr>
         <w:pStyle w:val="Heading3"/>
       </w:pPr>
-      <w:bookmarkStart w:id="15" w:name="_Toc173852365"/>
+      <w:bookmarkStart w:id="16" w:name="_Toc184302452"/>
       <w:r>
         <w:t>P</w:t>
       </w:r>
       <w:r>
         <w:t>layer data</w:t>
       </w:r>
-      <w:bookmarkEnd w:id="15"/>
+      <w:bookmarkEnd w:id="16"/>
     </w:p>
     <w:p>
       <w:r>
@@ -5615,14 +5661,14 @@
       <w:pPr>
         <w:pStyle w:val="Heading2"/>
       </w:pPr>
-      <w:bookmarkStart w:id="16" w:name="_Toc173852366"/>
+      <w:bookmarkStart w:id="17" w:name="_Toc184302453"/>
       <w:r>
         <w:t>G</w:t>
       </w:r>
       <w:r>
         <w:t>ames</w:t>
       </w:r>
-      <w:bookmarkEnd w:id="16"/>
+      <w:bookmarkEnd w:id="17"/>
     </w:p>
     <w:p>
       <w:r>
@@ -5886,23 +5932,25 @@
         <w:t xml:space="preserve">The </w:t>
       </w:r>
       <w:r>
-        <w:t>game state.</w:t>
-      </w:r>
-      <w:r>
-        <w:br/>
-        <w:t>-1 = not running, closed</w:t>
-      </w:r>
-      <w:r>
-        <w:br/>
-        <w:t>0 = running, closed</w:t>
-      </w:r>
-      <w:r>
-        <w:br/>
-        <w:t>1 = running, open</w:t>
-      </w:r>
-      <w:r>
-        <w:br/>
-        <w:t>2 = not running yet, but open to registration</w:t>
+        <w:t xml:space="preserve">game state (see </w:t>
+      </w:r>
+      <w:r>
+        <w:rPr>
+          <w:rStyle w:val="section"/>
+        </w:rPr>
+        <w:t>Game States</w:t>
+      </w:r>
+      <w:r>
+        <w:t xml:space="preserve"> in </w:t>
+      </w:r>
+      <w:r>
+        <w:rPr>
+          <w:rStyle w:val="section"/>
+        </w:rPr>
+        <w:t>Constants</w:t>
+      </w:r>
+      <w:r>
+        <w:t xml:space="preserve"> section for values).</w:t>
       </w:r>
     </w:p>
     <w:p>
@@ -6100,11 +6148,11 @@
       <w:pPr>
         <w:pStyle w:val="Heading2"/>
       </w:pPr>
-      <w:bookmarkStart w:id="17" w:name="_Toc173852367"/>
+      <w:bookmarkStart w:id="18" w:name="_Toc184302454"/>
       <w:r>
         <w:t>GetAlliancePlanets</w:t>
       </w:r>
-      <w:bookmarkEnd w:id="17"/>
+      <w:bookmarkEnd w:id="18"/>
     </w:p>
     <w:p>
       <w:r>
@@ -6608,14 +6656,14 @@
       <w:pPr>
         <w:pStyle w:val="Heading2"/>
       </w:pPr>
-      <w:bookmarkStart w:id="18" w:name="_Toc173852368"/>
+      <w:bookmarkStart w:id="19" w:name="_Toc184302455"/>
       <w:r>
         <w:t>GetE</w:t>
       </w:r>
       <w:r>
         <w:t>xploitations</w:t>
       </w:r>
-      <w:bookmarkEnd w:id="18"/>
+      <w:bookmarkEnd w:id="19"/>
     </w:p>
     <w:p>
       <w:r>
@@ -7082,11 +7130,11 @@
       <w:pPr>
         <w:pStyle w:val="Heading2"/>
       </w:pPr>
-      <w:bookmarkStart w:id="19" w:name="_Toc173852369"/>
+      <w:bookmarkStart w:id="20" w:name="_Toc184302456"/>
       <w:r>
         <w:t>GetFleetsInfo</w:t>
       </w:r>
-      <w:bookmarkEnd w:id="19"/>
+      <w:bookmarkEnd w:id="20"/>
     </w:p>
     <w:p>
       <w:r>
@@ -7896,11 +7944,11 @@
       <w:pPr>
         <w:pStyle w:val="Heading2"/>
       </w:pPr>
-      <w:bookmarkStart w:id="20" w:name="_Toc173852370"/>
+      <w:bookmarkStart w:id="21" w:name="_Toc184302457"/>
       <w:r>
         <w:t>GetMovingFleets</w:t>
       </w:r>
-      <w:bookmarkEnd w:id="20"/>
+      <w:bookmarkEnd w:id="21"/>
     </w:p>
     <w:p>
       <w:r>
@@ -8406,11 +8454,11 @@
       <w:pPr>
         <w:pStyle w:val="Heading2"/>
       </w:pPr>
-      <w:bookmarkStart w:id="21" w:name="_Toc173852371"/>
+      <w:bookmarkStart w:id="22" w:name="_Toc184302458"/>
       <w:r>
         <w:t>GetNewMsg</w:t>
       </w:r>
-      <w:bookmarkEnd w:id="21"/>
+      <w:bookmarkEnd w:id="22"/>
     </w:p>
     <w:p>
       <w:r>
@@ -8849,11 +8897,11 @@
       <w:pPr>
         <w:pStyle w:val="Heading2"/>
       </w:pPr>
-      <w:bookmarkStart w:id="22" w:name="_Toc173852372"/>
+      <w:bookmarkStart w:id="23" w:name="_Toc184302459"/>
       <w:r>
         <w:t>GetOldPersoMsg</w:t>
       </w:r>
-      <w:bookmarkEnd w:id="22"/>
+      <w:bookmarkEnd w:id="23"/>
     </w:p>
     <w:p>
       <w:r>
@@ -9179,11 +9227,11 @@
       <w:pPr>
         <w:pStyle w:val="Heading2"/>
       </w:pPr>
-      <w:bookmarkStart w:id="23" w:name="_Toc173852373"/>
+      <w:bookmarkStart w:id="24" w:name="_Toc184302460"/>
       <w:r>
         <w:t>GetOldPlanetMsg</w:t>
       </w:r>
-      <w:bookmarkEnd w:id="23"/>
+      <w:bookmarkEnd w:id="24"/>
     </w:p>
     <w:p>
       <w:r>
@@ -9578,7 +9626,7 @@
       <w:pPr>
         <w:pStyle w:val="Heading2"/>
       </w:pPr>
-      <w:bookmarkStart w:id="24" w:name="_Toc173852374"/>
+      <w:bookmarkStart w:id="25" w:name="_Toc184302461"/>
       <w:r>
         <w:t>G</w:t>
       </w:r>
@@ -9591,7 +9639,7 @@
       <w:r>
         <w:t>nfo</w:t>
       </w:r>
-      <w:bookmarkEnd w:id="24"/>
+      <w:bookmarkEnd w:id="25"/>
     </w:p>
     <w:p>
       <w:r>
@@ -9824,7 +9872,7 @@
       <w:pPr>
         <w:pStyle w:val="Heading3"/>
       </w:pPr>
-      <w:bookmarkStart w:id="25" w:name="_Toc173852375"/>
+      <w:bookmarkStart w:id="26" w:name="_Toc184302462"/>
       <w:r>
         <w:t>“</w:t>
       </w:r>
@@ -9834,7 +9882,7 @@
       <w:r>
         <w:t>eneral” request</w:t>
       </w:r>
-      <w:bookmarkEnd w:id="25"/>
+      <w:bookmarkEnd w:id="26"/>
     </w:p>
     <w:p>
       <w:r>
@@ -10885,14 +10933,14 @@
       <w:pPr>
         <w:pStyle w:val="Heading3"/>
       </w:pPr>
-      <w:bookmarkStart w:id="26" w:name="_Toc173852376"/>
+      <w:bookmarkStart w:id="27" w:name="_Toc184302463"/>
       <w:r>
         <w:t>“I</w:t>
       </w:r>
       <w:r>
         <w:t>nfiltr” request</w:t>
       </w:r>
-      <w:bookmarkEnd w:id="26"/>
+      <w:bookmarkEnd w:id="27"/>
     </w:p>
     <w:p>
       <w:r>
@@ -11139,14 +11187,14 @@
       <w:pPr>
         <w:pStyle w:val="Heading3"/>
       </w:pPr>
-      <w:bookmarkStart w:id="27" w:name="_Toc173852377"/>
+      <w:bookmarkStart w:id="28" w:name="_Toc184302464"/>
       <w:r>
         <w:t>“T</w:t>
       </w:r>
       <w:r>
         <w:t>rading” request</w:t>
       </w:r>
-      <w:bookmarkEnd w:id="27"/>
+      <w:bookmarkEnd w:id="28"/>
     </w:p>
     <w:p>
       <w:r>
@@ -11703,11 +11751,11 @@
       <w:pPr>
         <w:pStyle w:val="Heading2"/>
       </w:pPr>
-      <w:bookmarkStart w:id="28" w:name="_Toc173852378"/>
+      <w:bookmarkStart w:id="29" w:name="_Toc184302465"/>
       <w:r>
         <w:t>GetPlayerInfo</w:t>
       </w:r>
-      <w:bookmarkEnd w:id="28"/>
+      <w:bookmarkEnd w:id="29"/>
     </w:p>
     <w:p>
       <w:r>
@@ -12160,11 +12208,11 @@
       <w:pPr>
         <w:pStyle w:val="Heading2"/>
       </w:pPr>
-      <w:bookmarkStart w:id="29" w:name="_Toc173852379"/>
+      <w:bookmarkStart w:id="30" w:name="_Toc184302466"/>
       <w:r>
         <w:t>IsMsg</w:t>
       </w:r>
-      <w:bookmarkEnd w:id="29"/>
+      <w:bookmarkEnd w:id="30"/>
     </w:p>
     <w:p>
       <w:r>
@@ -12406,11 +12454,11 @@
       <w:pPr>
         <w:pStyle w:val="Heading2"/>
       </w:pPr>
-      <w:bookmarkStart w:id="30" w:name="_Toc173852380"/>
+      <w:bookmarkStart w:id="31" w:name="_Toc184302467"/>
       <w:r>
         <w:t>IsMsgInfo</w:t>
       </w:r>
-      <w:bookmarkEnd w:id="30"/>
+      <w:bookmarkEnd w:id="31"/>
     </w:p>
     <w:p>
       <w:r>
@@ -12773,11 +12821,11 @@
       <w:pPr>
         <w:pStyle w:val="Heading2"/>
       </w:pPr>
-      <w:bookmarkStart w:id="31" w:name="_Toc173852381"/>
+      <w:bookmarkStart w:id="32" w:name="_Toc184302468"/>
       <w:r>
         <w:t>Logout</w:t>
       </w:r>
-      <w:bookmarkEnd w:id="31"/>
+      <w:bookmarkEnd w:id="32"/>
     </w:p>
     <w:p>
       <w:r>
@@ -12997,11 +13045,11 @@
       <w:pPr>
         <w:pStyle w:val="Heading2"/>
       </w:pPr>
-      <w:bookmarkStart w:id="32" w:name="_Toc173852382"/>
+      <w:bookmarkStart w:id="33" w:name="_Toc184302469"/>
       <w:r>
         <w:t>Version</w:t>
       </w:r>
-      <w:bookmarkEnd w:id="32"/>
+      <w:bookmarkEnd w:id="33"/>
     </w:p>
     <w:p>
       <w:r>
@@ -13228,21 +13276,21 @@
       <w:r>
         <w:br w:type="page"/>
       </w:r>
-      <w:bookmarkStart w:id="33" w:name="_Toc173852383"/>
+      <w:bookmarkStart w:id="34" w:name="_Toc184302470"/>
       <w:r>
         <w:t>Constants</w:t>
       </w:r>
-      <w:bookmarkEnd w:id="33"/>
+      <w:bookmarkEnd w:id="34"/>
     </w:p>
     <w:p>
       <w:pPr>
         <w:pStyle w:val="Heading2"/>
       </w:pPr>
-      <w:bookmarkStart w:id="34" w:name="_Toc173852384"/>
+      <w:bookmarkStart w:id="35" w:name="_Toc184302471"/>
       <w:r>
         <w:t>Game States</w:t>
       </w:r>
-      <w:bookmarkEnd w:id="34"/>
+      <w:bookmarkEnd w:id="35"/>
     </w:p>
     <w:p>
       <w:pPr>
@@ -13334,11 +13382,11 @@
       <w:pPr>
         <w:pStyle w:val="Heading2"/>
       </w:pPr>
-      <w:bookmarkStart w:id="35" w:name="_Toc173852385"/>
+      <w:bookmarkStart w:id="36" w:name="_Toc184302472"/>
       <w:r>
         <w:t>Government Types</w:t>
       </w:r>
-      <w:bookmarkEnd w:id="35"/>
+      <w:bookmarkEnd w:id="36"/>
     </w:p>
     <w:p>
       <w:pPr>
@@ -13423,11 +13471,11 @@
       <w:pPr>
         <w:pStyle w:val="Heading2"/>
       </w:pPr>
-      <w:bookmarkStart w:id="36" w:name="_Toc173852386"/>
+      <w:bookmarkStart w:id="37" w:name="_Toc184302473"/>
       <w:r>
         <w:t>Message Types</w:t>
       </w:r>
-      <w:bookmarkEnd w:id="36"/>
+      <w:bookmarkEnd w:id="37"/>
     </w:p>
     <w:p>
       <w:pPr>
@@ -13566,11 +13614,11 @@
       <w:pPr>
         <w:pStyle w:val="Heading2"/>
       </w:pPr>
-      <w:bookmarkStart w:id="37" w:name="_Toc173852387"/>
+      <w:bookmarkStart w:id="38" w:name="_Toc184302474"/>
       <w:r>
         <w:t>Nexus Types</w:t>
       </w:r>
-      <w:bookmarkEnd w:id="37"/>
+      <w:bookmarkEnd w:id="38"/>
     </w:p>
     <w:p>
       <w:pPr>
@@ -13637,11 +13685,11 @@
       <w:r>
         <w:br w:type="column"/>
       </w:r>
-      <w:bookmarkStart w:id="38" w:name="_Toc173852388"/>
+      <w:bookmarkStart w:id="39" w:name="_Toc184302475"/>
       <w:r>
         <w:t>Production Types</w:t>
       </w:r>
-      <w:bookmarkEnd w:id="38"/>
+      <w:bookmarkEnd w:id="39"/>
     </w:p>
     <w:p>
       <w:pPr>
@@ -13704,11 +13752,11 @@
       <w:pPr>
         <w:pStyle w:val="Heading2"/>
       </w:pPr>
-      <w:bookmarkStart w:id="39" w:name="_Toc173852389"/>
+      <w:bookmarkStart w:id="40" w:name="_Toc184302476"/>
       <w:r>
         <w:t>Races</w:t>
       </w:r>
-      <w:bookmarkEnd w:id="39"/>
+      <w:bookmarkEnd w:id="40"/>
     </w:p>
     <w:p>
       <w:pPr>
@@ -13771,11 +13819,11 @@
       <w:pPr>
         <w:pStyle w:val="Heading2"/>
       </w:pPr>
-      <w:bookmarkStart w:id="40" w:name="_Toc173852390"/>
+      <w:bookmarkStart w:id="41" w:name="_Toc184302477"/>
       <w:r>
         <w:t>Rankings</w:t>
       </w:r>
-      <w:bookmarkEnd w:id="40"/>
+      <w:bookmarkEnd w:id="41"/>
     </w:p>
     <w:p>
       <w:pPr>
@@ -13992,14 +14040,14 @@
       <w:pPr>
         <w:pStyle w:val="Heading2"/>
       </w:pPr>
-      <w:bookmarkStart w:id="41" w:name="_Toc173852391"/>
+      <w:bookmarkStart w:id="42" w:name="_Toc184302478"/>
       <w:r>
         <w:t>Transport</w:t>
       </w:r>
       <w:r>
         <w:t xml:space="preserve"> Types</w:t>
       </w:r>
-      <w:bookmarkEnd w:id="41"/>
+      <w:bookmarkEnd w:id="42"/>
     </w:p>
     <w:p>
       <w:pPr>
@@ -14137,7 +14185,7 @@
           <w:sz w:val="22"/>
           <w:szCs w:val="22"/>
         </w:rPr>
-        <w:t>19</w:t>
+        <w:t>2</w:t>
       </w:r>
     </w:fldSimple>
     <w:r>
@@ -14298,17 +14346,7 @@
     </w:rPrDefault>
     <w:pPrDefault/>
   </w:docDefaults>
-  <w:latentStyles w:defLockedState="0" w:defUIPriority="0" w:defSemiHidden="0" w:defUnhideWhenUsed="0" w:defQFormat="0" w:count="276">
-    <w:lsdException w:name="toc 1" w:uiPriority="39"/>
-    <w:lsdException w:name="toc 2" w:uiPriority="39"/>
-    <w:lsdException w:name="toc 3" w:uiPriority="39"/>
-    <w:lsdException w:name="toc 4" w:uiPriority="39"/>
-    <w:lsdException w:name="toc 5" w:uiPriority="39"/>
-    <w:lsdException w:name="toc 6" w:uiPriority="39"/>
-    <w:lsdException w:name="toc 7" w:uiPriority="39"/>
-    <w:lsdException w:name="toc 8" w:uiPriority="39"/>
-    <w:lsdException w:name="toc 9" w:uiPriority="39"/>
-  </w:latentStyles>
+  <w:latentStyles w:defLockedState="0" w:defUIPriority="0" w:defSemiHidden="0" w:defUnhideWhenUsed="0" w:defQFormat="0" w:count="276"/>
   <w:style w:type="paragraph" w:default="1" w:styleId="Normal">
     <w:name w:val="Normal"/>
     <w:qFormat/>

</xml_diff>